<commit_message>
Added few new files
</commit_message>
<xml_diff>
--- a/14th Feb 2026/14th Jan 2026 RICE CA Class.docx
+++ b/14th Feb 2026/14th Jan 2026 RICE CA Class.docx
@@ -3750,6 +3750,4313 @@
     </w:p>
     <w:p/>
     <w:p>
+      <w:r>
+        <w:t>Who inaugurated the Saras Ajeevika Food Festival 2025?</w:t>
+      </w:r>
+    </w:p>
+    <w:p/>
+    <w:p>
+      <w:r>
+        <w:t>A.Nirmala Sitharaman</w:t>
+      </w:r>
+    </w:p>
+    <w:p>
+      <w:r>
+        <w:t>B.Shivraj Singh Chouhan</w:t>
+      </w:r>
+    </w:p>
+    <w:p>
+      <w:r>
+        <w:t>C.Giriraj Singh</w:t>
+      </w:r>
+    </w:p>
+    <w:p>
+      <w:r>
+        <w:lastRenderedPageBreak/>
+        <w:t>D.Smriti Irani</w:t>
+      </w:r>
+    </w:p>
+    <w:p>
+      <w:r>
+        <w:t>Ans.B</w:t>
+      </w:r>
+    </w:p>
+    <w:p/>
+    <w:p>
+      <w:r>
+        <w:t>What is the highest cash prize awarded in the National Gopal Ratna Awards 2025 for the Best Dairy Farmer category?</w:t>
+      </w:r>
+    </w:p>
+    <w:p/>
+    <w:p>
+      <w:r>
+        <w:t>A.₹2,00,000</w:t>
+      </w:r>
+    </w:p>
+    <w:p>
+      <w:r>
+        <w:t>B.₹3,00,000</w:t>
+      </w:r>
+    </w:p>
+    <w:p>
+      <w:r>
+        <w:t>C.₹5,00,000</w:t>
+      </w:r>
+    </w:p>
+    <w:p>
+      <w:r>
+        <w:t>D.₹10,00,000</w:t>
+      </w:r>
+    </w:p>
+    <w:p>
+      <w:r>
+        <w:t>And.C</w:t>
+      </w:r>
+    </w:p>
+    <w:p/>
+    <w:p>
+      <w:r>
+        <w:t>The National Gopal Ratna Awards (NGRA) are the highest honours in which sector in India?</w:t>
+      </w:r>
+    </w:p>
+    <w:p>
+      <w:r>
+        <w:t>Answer: Livestock and dairy sector</w:t>
+      </w:r>
+    </w:p>
+    <w:p/>
+    <w:p>
+      <w:r>
+        <w:t>Who won the Miss Universe 2025 title in Thailand?</w:t>
+      </w:r>
+    </w:p>
+    <w:p/>
+    <w:p>
+      <w:r>
+        <w:t>A.Miss Venezuela</w:t>
+      </w:r>
+    </w:p>
+    <w:p>
+      <w:r>
+        <w:t>B.Miss Philippines</w:t>
+      </w:r>
+    </w:p>
+    <w:p>
+      <w:r>
+        <w:t>C.Miss Mexico</w:t>
+      </w:r>
+    </w:p>
+    <w:p>
+      <w:r>
+        <w:t>D.Miss India</w:t>
+      </w:r>
+    </w:p>
+    <w:p>
+      <w:r>
+        <w:t>Ans.C</w:t>
+      </w:r>
+    </w:p>
+    <w:p/>
+    <w:p>
+      <w:r>
+        <w:t>In December 2025, Which athlete was honoured with the Men’s World Athlete of the Year title at the 2025 World Athletics Awards ceremony held in Monaco, recognizing exceptional performance across global competitions and record-breaking achievements in field events?</w:t>
+      </w:r>
+    </w:p>
+    <w:p/>
+    <w:p>
+      <w:r>
+        <w:t>A.Emmanuel Wanyonyi</w:t>
+      </w:r>
+    </w:p>
+    <w:p>
+      <w:r>
+        <w:t>B.Mondo Duplantis</w:t>
+      </w:r>
+    </w:p>
+    <w:p>
+      <w:r>
+        <w:lastRenderedPageBreak/>
+        <w:t>C.Sabastian Sawe</w:t>
+      </w:r>
+    </w:p>
+    <w:p>
+      <w:r>
+        <w:t>D.Edmund Serem</w:t>
+      </w:r>
+    </w:p>
+    <w:p>
+      <w:r>
+        <w:t>Ans.B</w:t>
+      </w:r>
+    </w:p>
+    <w:p/>
+    <w:p>
+      <w:r>
+        <w:t>Consider the following statements regarding the recent volcanic eruption in Ethiopia:</w:t>
+      </w:r>
+    </w:p>
+    <w:p/>
+    <w:p>
+      <w:r>
+        <w:t>I. The Hayli Gubbi volcano in Ethiopia erupted after being dormant for nearly 10,000 years.</w:t>
+      </w:r>
+    </w:p>
+    <w:p/>
+    <w:p>
+      <w:r>
+        <w:t>II. Ash plumes from the eruption were reported to have drifted across the Red Sea and reached parts of India.</w:t>
+      </w:r>
+    </w:p>
+    <w:p/>
+    <w:p>
+      <w:r>
+        <w:t>III. The Directorate General of Civil Aviation (DGCA) advised airlines to operate normally since volcanic ash does not affect aircraft engines.</w:t>
+      </w:r>
+    </w:p>
+    <w:p/>
+    <w:p>
+      <w:r>
+        <w:t>How many of the above statements are correct?</w:t>
+      </w:r>
+    </w:p>
+    <w:p/>
+    <w:p>
+      <w:r>
+        <w:t>A.Only one</w:t>
+      </w:r>
+    </w:p>
+    <w:p>
+      <w:r>
+        <w:t>B.Only two</w:t>
+      </w:r>
+    </w:p>
+    <w:p>
+      <w:r>
+        <w:t>C.All three</w:t>
+      </w:r>
+    </w:p>
+    <w:p>
+      <w:r>
+        <w:t>D.None of these</w:t>
+      </w:r>
+    </w:p>
+    <w:p>
+      <w:r>
+        <w:t>Ans.B</w:t>
+      </w:r>
+    </w:p>
+    <w:p/>
+    <w:p>
+      <w:r>
+        <w:t>With which country has India signed a Comprehensive Economic Partnership Agreement (CEPA) in December 2025 to boost trade and investment ties?</w:t>
+      </w:r>
+    </w:p>
+    <w:p/>
+    <w:p>
+      <w:r>
+        <w:t>A.Oman</w:t>
+      </w:r>
+    </w:p>
+    <w:p>
+      <w:r>
+        <w:t>B.Saudi Arabia</w:t>
+      </w:r>
+    </w:p>
+    <w:p>
+      <w:r>
+        <w:t>C.Qatar</w:t>
+      </w:r>
+    </w:p>
+    <w:p>
+      <w:r>
+        <w:t>D.United Arab Emirates</w:t>
+      </w:r>
+    </w:p>
+    <w:p>
+      <w:r>
+        <w:lastRenderedPageBreak/>
+        <w:t>Ans.A</w:t>
+      </w:r>
+    </w:p>
+    <w:p/>
+    <w:p>
+      <w:r>
+        <w:t>Who has become the youngest self-made woman billionaire with a net worth of $1.3 billion? (Dec 2025)</w:t>
+      </w:r>
+    </w:p>
+    <w:p/>
+    <w:p>
+      <w:r>
+        <w:t>A.Tarek Mansour</w:t>
+      </w:r>
+    </w:p>
+    <w:p>
+      <w:r>
+        <w:t>B.Luana Lopes Lara</w:t>
+      </w:r>
+    </w:p>
+    <w:p>
+      <w:r>
+        <w:t>C.Sheryl Sandberg</w:t>
+      </w:r>
+    </w:p>
+    <w:p>
+      <w:r>
+        <w:t>D.Susan Wojcicki</w:t>
+      </w:r>
+    </w:p>
+    <w:p>
+      <w:r>
+        <w:t>Ans.B</w:t>
+      </w:r>
+    </w:p>
+    <w:p/>
+    <w:p>
+      <w:r>
+        <w:t>Which metro system has been certified as the world’s longest fully driverless train network by Guinness World Records?</w:t>
+      </w:r>
+    </w:p>
+    <w:p>
+      <w:r>
+        <w:t>Answer: Riyadh Metro</w:t>
+      </w:r>
+    </w:p>
+    <w:p/>
+    <w:p>
+      <w:r>
+        <w:t>Q. Sanchar Saathi is a digital safety initiative of which department?</w:t>
+      </w:r>
+    </w:p>
+    <w:p>
+      <w:r>
+        <w:t>Answer: Department of Telecommunications</w:t>
+      </w:r>
+    </w:p>
+    <w:p>
+      <w:r>
+        <w:t>Notes: Department of Telecommunications (DoT) reported that Sanchar Saathi enabled recovery of 50,000+ lost/stolen mobiles in October 2025, with total recoveries crossing 7 lakh. Karnataka and Telangana crossed 1 lakh recoveries each; Maharashtra exceeded 80,000. Monthly recoveries rose 47% from June to October 2025, with one handset recovered every minute.</w:t>
+      </w:r>
+    </w:p>
+    <w:p/>
+    <w:p>
+      <w:r>
+        <w:t>Q. Sanchar Saathi is developed by which organisation?</w:t>
+      </w:r>
+    </w:p>
+    <w:p>
+      <w:r>
+        <w:t>Answer: Department of Telecommunications (DoT)</w:t>
+      </w:r>
+    </w:p>
+    <w:p/>
+    <w:p>
+      <w:r>
+        <w:t>Which state launched Project Mahadeva, a grassroots football initiative to identify and train under-13 boys and girls across district, regional, and state-level selections?</w:t>
+      </w:r>
+    </w:p>
+    <w:p/>
+    <w:p>
+      <w:r>
+        <w:t>A.Karnataka</w:t>
+      </w:r>
+    </w:p>
+    <w:p>
+      <w:r>
+        <w:t>B.Maharashtra</w:t>
+      </w:r>
+    </w:p>
+    <w:p>
+      <w:r>
+        <w:lastRenderedPageBreak/>
+        <w:t>C.Gujarat</w:t>
+      </w:r>
+    </w:p>
+    <w:p>
+      <w:r>
+        <w:t>D.Telangana</w:t>
+      </w:r>
+    </w:p>
+    <w:p>
+      <w:r>
+        <w:t>Ans.B</w:t>
+      </w:r>
+    </w:p>
+    <w:p/>
+    <w:p>
+      <w:r>
+        <w:t>Which organization launched RESPOND Basket 2025?</w:t>
+      </w:r>
+    </w:p>
+    <w:p>
+      <w:r>
+        <w:t>Answer: Indian Space Research Organisation</w:t>
+      </w:r>
+    </w:p>
+    <w:p/>
+    <w:p>
+      <w:r>
+        <w:t>RESPOND Basket 2025, recently launched by ISRO, is primarily aimed at achieving which of the following objectives?</w:t>
+      </w:r>
+    </w:p>
+    <w:p/>
+    <w:p>
+      <w:r>
+        <w:t>A.Funding private space startups</w:t>
+      </w:r>
+    </w:p>
+    <w:p>
+      <w:r>
+        <w:t>B.Inviting academic research aligned with future ISRO missions</w:t>
+      </w:r>
+    </w:p>
+    <w:p>
+      <w:r>
+        <w:t>C.Commercialising satellite launch services</w:t>
+      </w:r>
+    </w:p>
+    <w:p>
+      <w:r>
+        <w:t>D.Regulating space research institutions</w:t>
+      </w:r>
+    </w:p>
+    <w:p>
+      <w:r>
+        <w:t>Ans.B</w:t>
+      </w:r>
+    </w:p>
+    <w:p/>
+    <w:p>
+      <w:r>
+        <w:t>Prime Minister Narendra Modi released a commemorative postal stamp during the Second WHO Global Summit on Traditional Medicine in December 2025. The stamp was dedicated to which medicinal plant?</w:t>
+      </w:r>
+    </w:p>
+    <w:p/>
+    <w:p>
+      <w:r>
+        <w:t>A.Tulsi</w:t>
+      </w:r>
+    </w:p>
+    <w:p>
+      <w:r>
+        <w:t>B.Ashwagandha</w:t>
+      </w:r>
+    </w:p>
+    <w:p>
+      <w:r>
+        <w:t>C.Neem</w:t>
+      </w:r>
+    </w:p>
+    <w:p>
+      <w:r>
+        <w:t>D.Aloe Vera</w:t>
+      </w:r>
+    </w:p>
+    <w:p>
+      <w:r>
+        <w:t>Ans.B</w:t>
+      </w:r>
+    </w:p>
+    <w:p/>
+    <w:p>
+      <w:r>
+        <w:t>Question</w:t>
+      </w:r>
+    </w:p>
+    <w:p>
+      <w:r>
+        <w:t>Legendary Bollywood actor Dharmendra passes away at 89 in Mumbai. In which year did Dharmendra receive the Padma Bhushan, one of India’s highest civilian honours?</w:t>
+      </w:r>
+    </w:p>
+    <w:p/>
+    <w:p>
+      <w:r>
+        <w:t>A.2006</w:t>
+      </w:r>
+    </w:p>
+    <w:p>
+      <w:r>
+        <w:t>B.2008</w:t>
+      </w:r>
+    </w:p>
+    <w:p>
+      <w:r>
+        <w:t>C.2010</w:t>
+      </w:r>
+    </w:p>
+    <w:p>
+      <w:r>
+        <w:t>D.2012</w:t>
+      </w:r>
+    </w:p>
+    <w:p>
+      <w:r>
+        <w:t>Ans.D</w:t>
+      </w:r>
+    </w:p>
+    <w:p/>
+    <w:p>
+      <w:r>
+        <w:t>Who won the Miss Universe 2025 title in Thailand?</w:t>
+      </w:r>
+    </w:p>
+    <w:p/>
+    <w:p>
+      <w:r>
+        <w:t>Miss Venezuela</w:t>
+      </w:r>
+    </w:p>
+    <w:p>
+      <w:r>
+        <w:t>Miss Philippines</w:t>
+      </w:r>
+    </w:p>
+    <w:p>
+      <w:r>
+        <w:t>Miss Mexico</w:t>
+      </w:r>
+    </w:p>
+    <w:p>
+      <w:r>
+        <w:t>Miss India</w:t>
+      </w:r>
+    </w:p>
+    <w:p/>
+    <w:p>
+      <w:r>
+        <w:t>Who was crowned Mrs Universe 2025, marking India’s first-ever Mrs Universe title?</w:t>
+      </w:r>
+    </w:p>
+    <w:p/>
+    <w:p>
+      <w:r>
+        <w:t>Priyanka Chopra</w:t>
+      </w:r>
+    </w:p>
+    <w:p>
+      <w:r>
+        <w:t>Sherry Singh</w:t>
+      </w:r>
+    </w:p>
+    <w:p>
+      <w:r>
+        <w:t>Aishwarya Rai</w:t>
+      </w:r>
+    </w:p>
+    <w:p>
+      <w:r>
+        <w:t>More than one of the above</w:t>
+      </w:r>
+    </w:p>
+    <w:p/>
+    <w:p>
+      <w:r>
+        <w:t>Where was the Chanakya Defence Dialogue 2025 hosted by the Indian Army?</w:t>
+      </w:r>
+    </w:p>
+    <w:p>
+      <w:r>
+        <w:t>Answer: New Delhi</w:t>
+      </w:r>
+    </w:p>
+    <w:p/>
+    <w:p>
+      <w:r>
+        <w:t>In September 2025, the newly recognised global governing body “World Boxing” organised the inaugural World Boxing Championships at the M&amp;S Bank Arena in Liverpool, England. How many medals did India secure in the women’s categories at this championship?</w:t>
+      </w:r>
+    </w:p>
+    <w:p/>
+    <w:p>
+      <w:r>
+        <w:lastRenderedPageBreak/>
+        <w:t>A.2</w:t>
+      </w:r>
+    </w:p>
+    <w:p>
+      <w:r>
+        <w:t>B.3</w:t>
+      </w:r>
+    </w:p>
+    <w:p>
+      <w:r>
+        <w:t>C.4</w:t>
+      </w:r>
+    </w:p>
+    <w:p>
+      <w:r>
+        <w:t>D.5</w:t>
+      </w:r>
+    </w:p>
+    <w:p>
+      <w:r>
+        <w:t>Ans.C</w:t>
+      </w:r>
+    </w:p>
+    <w:p/>
+    <w:p>
+      <w:r>
+        <w:t>Where is the World Boxing Cup Finals 2025 being hosted in India?</w:t>
+      </w:r>
+    </w:p>
+    <w:p/>
+    <w:p>
+      <w:r>
+        <w:t>A.Greater Noida</w:t>
+      </w:r>
+    </w:p>
+    <w:p>
+      <w:r>
+        <w:t>B.Noida</w:t>
+      </w:r>
+    </w:p>
+    <w:p>
+      <w:r>
+        <w:t>C.Meerut</w:t>
+      </w:r>
+    </w:p>
+    <w:p>
+      <w:r>
+        <w:t>D.Agra</w:t>
+      </w:r>
+    </w:p>
+    <w:p>
+      <w:r>
+        <w:t>Ans.A</w:t>
+      </w:r>
+    </w:p>
+    <w:p/>
+    <w:p>
+      <w:r>
+        <w:t>During the “World Boxing Cup Finals 2025” held at Greater Noida, India emerged as the top nation by winning a significant number of medals across all 20 weight categories. How many total medals did India secure in this final stage of the tournament?</w:t>
+      </w:r>
+    </w:p>
+    <w:p/>
+    <w:p>
+      <w:r>
+        <w:t>A.25</w:t>
+      </w:r>
+    </w:p>
+    <w:p>
+      <w:r>
+        <w:t>B.30</w:t>
+      </w:r>
+    </w:p>
+    <w:p>
+      <w:r>
+        <w:t>C.35</w:t>
+      </w:r>
+    </w:p>
+    <w:p>
+      <w:r>
+        <w:t>D.37</w:t>
+      </w:r>
+    </w:p>
+    <w:p>
+      <w:r>
+        <w:t>Ans.D</w:t>
+      </w:r>
+    </w:p>
+    <w:p/>
+    <w:p>
+      <w:r>
+        <w:t>The 5th edition of the “Khelo India University Games (KIUG) 2025” is all set to bring together more than 5000 athletes from across India for a 12-day sporting extravaganza. This will be the first time the event is hosted by this state, with competitions spread across seven of its major cities. The Games will introduce new sports like beach volleyball, canoeing &amp; kayaking, and cycling, while kho-kho will feature as a demonstration event.</w:t>
+      </w:r>
+    </w:p>
+    <w:p/>
+    <w:p>
+      <w:r>
+        <w:lastRenderedPageBreak/>
+        <w:t>Which state will host the 5th edition of the “Khelo India University Games (KIUG) 2025”?</w:t>
+      </w:r>
+    </w:p>
+    <w:p/>
+    <w:p>
+      <w:r>
+        <w:t>A.Rajasthan</w:t>
+      </w:r>
+    </w:p>
+    <w:p>
+      <w:r>
+        <w:t>B.Kerala</w:t>
+      </w:r>
+    </w:p>
+    <w:p>
+      <w:r>
+        <w:t>C.Madhya Pradesh</w:t>
+      </w:r>
+    </w:p>
+    <w:p>
+      <w:r>
+        <w:t>D.Uttar Pradesh</w:t>
+      </w:r>
+    </w:p>
+    <w:p>
+      <w:r>
+        <w:t>Ans.A</w:t>
+      </w:r>
+    </w:p>
+    <w:p/>
+    <w:p>
+      <w:r>
+        <w:t>Q. Raahul VS, who became India’s 91st Chess Grandmaster in November 2025, belongs to which state?</w:t>
+      </w:r>
+    </w:p>
+    <w:p>
+      <w:r>
+        <w:t>Answer: Tamil Nadu</w:t>
+      </w:r>
+    </w:p>
+    <w:p/>
+    <w:p>
+      <w:r>
+        <w:t>Who became the first wheelchair user to travel to space on a suborbital mission conducted by Blue Origin?</w:t>
+      </w:r>
+    </w:p>
+    <w:p/>
+    <w:p>
+      <w:r>
+        <w:t>A.Michaela Benthaus</w:t>
+      </w:r>
+    </w:p>
+    <w:p>
+      <w:r>
+        <w:t>B.Ali Richardson</w:t>
+      </w:r>
+    </w:p>
+    <w:p>
+      <w:r>
+        <w:t>C.William Shatner</w:t>
+      </w:r>
+    </w:p>
+    <w:p>
+      <w:r>
+        <w:t>D.Hans Königsmann</w:t>
+      </w:r>
+    </w:p>
+    <w:p>
+      <w:r>
+        <w:t>Ans.A</w:t>
+      </w:r>
+    </w:p>
+    <w:p/>
+    <w:p>
+      <w:r>
+        <w:t>In December 2025, Who has been named as the first-ever female brand ambassador of Punjab National Bank and also unveiled multiple new digital and financial initiatives of the bank?</w:t>
+      </w:r>
+    </w:p>
+    <w:p/>
+    <w:p>
+      <w:r>
+        <w:t>A.Smriti Mandhana</w:t>
+      </w:r>
+    </w:p>
+    <w:p>
+      <w:r>
+        <w:t>B.Mithali Raj</w:t>
+      </w:r>
+    </w:p>
+    <w:p>
+      <w:r>
+        <w:t>C.Harmanpreet Kaur</w:t>
+      </w:r>
+    </w:p>
+    <w:p>
+      <w:r>
+        <w:t>D.Hima Das</w:t>
+      </w:r>
+    </w:p>
+    <w:p>
+      <w:r>
+        <w:t>Ans.C</w:t>
+      </w:r>
+    </w:p>
+    <w:p/>
+    <w:p>
+      <w:r>
+        <w:t>Who has been appointed as Punjab National Bank’s first-ever female brand ambassador?</w:t>
+      </w:r>
+    </w:p>
+    <w:p/>
+    <w:p>
+      <w:r>
+        <w:t>A.Smriti Mandhana</w:t>
+      </w:r>
+    </w:p>
+    <w:p>
+      <w:r>
+        <w:t>B.Shafali Verma</w:t>
+      </w:r>
+    </w:p>
+    <w:p>
+      <w:r>
+        <w:t>C.Harmanpreet Kaur</w:t>
+      </w:r>
+    </w:p>
+    <w:p>
+      <w:r>
+        <w:t>D.Mithali Raj</w:t>
+      </w:r>
+    </w:p>
+    <w:p>
+      <w:r>
+        <w:t>Ans.C</w:t>
+      </w:r>
+    </w:p>
+    <w:p/>
+    <w:p>
+      <w:r>
+        <w:t>In November 2025, Supreme Court judge Justice Vikram Nath has been nominated as the Executive Chairman of the National Legal Services Authority (NALSA). Whom does he replace in this position?</w:t>
+      </w:r>
+    </w:p>
+    <w:p/>
+    <w:p>
+      <w:r>
+        <w:t>A. Justice Jitendra Kumar Maheshwari</w:t>
+      </w:r>
+    </w:p>
+    <w:p>
+      <w:r>
+        <w:t>B.Justice D.Y. Chandrachud</w:t>
+      </w:r>
+    </w:p>
+    <w:p>
+      <w:r>
+        <w:t>C.Justice Surya Kant</w:t>
+      </w:r>
+    </w:p>
+    <w:p>
+      <w:r>
+        <w:t>D.Justice N.V. Ramana</w:t>
+      </w:r>
+    </w:p>
+    <w:p>
+      <w:r>
+        <w:t>Ans.C</w:t>
+      </w:r>
+    </w:p>
+    <w:p/>
+    <w:p>
+      <w:r>
+        <w:t>The World Bank Group, a global development institution headquartered in Washington D.C., operates through five specialised bodies including IBRD, IDA, IFC, MIGA, and ICSID, and recently witnessed a senior leadership appointment at the Managing Director level. As per its current institutional structure, how many member countries does the World Bank Group comprise?</w:t>
+      </w:r>
+    </w:p>
+    <w:p/>
+    <w:p>
+      <w:r>
+        <w:t>A.175</w:t>
+      </w:r>
+    </w:p>
+    <w:p>
+      <w:r>
+        <w:t>B.189</w:t>
+      </w:r>
+    </w:p>
+    <w:p>
+      <w:r>
+        <w:t>C.190</w:t>
+      </w:r>
+    </w:p>
+    <w:p>
+      <w:r>
+        <w:t>D.193</w:t>
+      </w:r>
+    </w:p>
+    <w:p>
+      <w:r>
+        <w:t>Ans.B</w:t>
+      </w:r>
+    </w:p>
+    <w:p/>
+    <w:p>
+      <w:r>
+        <w:lastRenderedPageBreak/>
+        <w:t>Who has been elected as the next Chief Executive Officer (CEO) of The Coca-Cola Company, with the appointment effective from 31 March 2026?</w:t>
+      </w:r>
+    </w:p>
+    <w:p/>
+    <w:p>
+      <w:r>
+        <w:t>A.James Quincey</w:t>
+      </w:r>
+    </w:p>
+    <w:p>
+      <w:r>
+        <w:t>B.Henrique Braun</w:t>
+      </w:r>
+    </w:p>
+    <w:p>
+      <w:r>
+        <w:t>C.John Murphy</w:t>
+      </w:r>
+    </w:p>
+    <w:p>
+      <w:r>
+        <w:t>D.Brian Smith</w:t>
+      </w:r>
+    </w:p>
+    <w:p>
+      <w:r>
+        <w:t>Ans.B</w:t>
+      </w:r>
+    </w:p>
+    <w:p/>
+    <w:p>
+      <w:r>
+        <w:t>Legendary Bollywood actor Dharmendra passes away at 89 in Mumbai. In which year did Dharmendra receive the Padma Bhushan, one of India’s highest civilian honours?</w:t>
+      </w:r>
+    </w:p>
+    <w:p/>
+    <w:p>
+      <w:r>
+        <w:t>A.2006</w:t>
+      </w:r>
+    </w:p>
+    <w:p>
+      <w:r>
+        <w:t>B.2008</w:t>
+      </w:r>
+    </w:p>
+    <w:p>
+      <w:r>
+        <w:t>C.2010</w:t>
+      </w:r>
+    </w:p>
+    <w:p>
+      <w:r>
+        <w:t>D.2012</w:t>
+      </w:r>
+    </w:p>
+    <w:p>
+      <w:r>
+        <w:t>Ans.D</w:t>
+      </w:r>
+    </w:p>
+    <w:p/>
+    <w:p>
+      <w:r>
+        <w:t>Kumari Kamala, the legendary Bharatanatyam exponent who recently passed away at the age of 91, was a distinguished disciple of which eminent guru?</w:t>
+      </w:r>
+    </w:p>
+    <w:p/>
+    <w:p>
+      <w:r>
+        <w:t>A.Rukmini Devi Arundale</w:t>
+      </w:r>
+    </w:p>
+    <w:p>
+      <w:r>
+        <w:t>B.Vazhuvoor Ramaiah Pillai</w:t>
+      </w:r>
+    </w:p>
+    <w:p>
+      <w:r>
+        <w:t>C.Balasaraswati</w:t>
+      </w:r>
+    </w:p>
+    <w:p>
+      <w:r>
+        <w:t>D.Kittappa Pillai</w:t>
+      </w:r>
+    </w:p>
+    <w:p>
+      <w:r>
+        <w:t>Ans.B</w:t>
+      </w:r>
+    </w:p>
+    <w:p/>
+    <w:p>
+      <w:r>
+        <w:t>Q. Kumari Kamala, who recently passed away, was associated with which classical dance form?</w:t>
+      </w:r>
+    </w:p>
+    <w:p>
+      <w:r>
+        <w:t>Answer: Bharatanatyam</w:t>
+      </w:r>
+    </w:p>
+    <w:p/>
+    <w:p>
+      <w:r>
+        <w:t>Renowned sculptor Ram Vanji Sutar, creator of the 182-metre Statue of Unity, passed away in Uttar Pradesh at the age of 100 due to age-related ailments. Which state government conferred upon him its highest civilian honour?</w:t>
+      </w:r>
+    </w:p>
+    <w:p/>
+    <w:p>
+      <w:r>
+        <w:t>A.Uttar Pradesh</w:t>
+      </w:r>
+    </w:p>
+    <w:p>
+      <w:r>
+        <w:t>B.Gujarat</w:t>
+      </w:r>
+    </w:p>
+    <w:p>
+      <w:r>
+        <w:t>C.Maharashtra</w:t>
+      </w:r>
+    </w:p>
+    <w:p>
+      <w:r>
+        <w:t>D.Madhya Pradesh</w:t>
+      </w:r>
+    </w:p>
+    <w:p>
+      <w:r>
+        <w:t>Ans.C</w:t>
+      </w:r>
+    </w:p>
+    <w:p/>
+    <w:p>
+      <w:r>
+        <w:t>In December 2025, the Assam Legislative Assembly introduced the Assam Prohibition of Polygamy Bill, 2025, based on a 2023 survey. What is the maximum penalty for hiding an existing marriage under the bill?</w:t>
+      </w:r>
+    </w:p>
+    <w:p/>
+    <w:p>
+      <w:r>
+        <w:t>A.2 years jail + Rs 1 lakh fine</w:t>
+      </w:r>
+    </w:p>
+    <w:p>
+      <w:r>
+        <w:t>B.7 years jail + fine</w:t>
+      </w:r>
+    </w:p>
+    <w:p>
+      <w:r>
+        <w:t>C.10 years jail + fine</w:t>
+      </w:r>
+    </w:p>
+    <w:p>
+      <w:r>
+        <w:t>D.Rs 1.5 lakh fine + 2 years jail</w:t>
+      </w:r>
+    </w:p>
+    <w:p>
+      <w:r>
+        <w:t>Ans.C</w:t>
+      </w:r>
+    </w:p>
+    <w:p/>
+    <w:p>
+      <w:r>
+        <w:t>Deen Dayal Lado Lakshmi Yojana (DDLKY) was launched by which state government?</w:t>
+      </w:r>
+    </w:p>
+    <w:p>
+      <w:r>
+        <w:t>Answer: Haryana</w:t>
+      </w:r>
+    </w:p>
+    <w:p/>
+    <w:p>
+      <w:r>
+        <w:t>Under the Lado Lakshmi Scheme, the monthly cash transfer to women is:</w:t>
+      </w:r>
+    </w:p>
+    <w:p/>
+    <w:p>
+      <w:r>
+        <w:t>A.₹1,200 per month</w:t>
+      </w:r>
+    </w:p>
+    <w:p>
+      <w:r>
+        <w:t>B. ₹2,100 per month</w:t>
+      </w:r>
+    </w:p>
+    <w:p>
+      <w:r>
+        <w:t>C.₹2,400 per month</w:t>
+      </w:r>
+    </w:p>
+    <w:p>
+      <w:r>
+        <w:lastRenderedPageBreak/>
+        <w:t>D. ₹2,700 per month</w:t>
+      </w:r>
+    </w:p>
+    <w:p>
+      <w:r>
+        <w:t>Ans.B</w:t>
+      </w:r>
+    </w:p>
+    <w:p/>
+    <w:p>
+      <w:r>
+        <w:t>Which state launched Project Mahadeva, a grassroots football initiative to identify and train under-13 boys and girls across district, regional, and state-level selections?</w:t>
+      </w:r>
+    </w:p>
+    <w:p/>
+    <w:p>
+      <w:r>
+        <w:t>A.Karnataka</w:t>
+      </w:r>
+    </w:p>
+    <w:p>
+      <w:r>
+        <w:t>B.Maharashtra</w:t>
+      </w:r>
+    </w:p>
+    <w:p>
+      <w:r>
+        <w:t>C.Gujarat</w:t>
+      </w:r>
+    </w:p>
+    <w:p>
+      <w:r>
+        <w:t>D.Telangana</w:t>
+      </w:r>
+    </w:p>
+    <w:p>
+      <w:r>
+        <w:t>Ans.B</w:t>
+      </w:r>
+    </w:p>
+    <w:p/>
+    <w:p>
+      <w:r>
+        <w:t>Which state government has launched the Mahadeva Football Initiative (Project Mahadeva) to train rural and remote young football players?</w:t>
+      </w:r>
+    </w:p>
+    <w:p>
+      <w:r>
+        <w:t>Answer: Maharashtra</w:t>
+      </w:r>
+    </w:p>
+    <w:p/>
+    <w:p>
+      <w:r>
+        <w:t>Project Mahadeva, launched by the Maharashtra government, is related to which sport?</w:t>
+      </w:r>
+    </w:p>
+    <w:p>
+      <w:r>
+        <w:t>A.Cricket</w:t>
+      </w:r>
+    </w:p>
+    <w:p>
+      <w:r>
+        <w:t>B.Hockey</w:t>
+      </w:r>
+    </w:p>
+    <w:p>
+      <w:r>
+        <w:t>C.Football</w:t>
+      </w:r>
+    </w:p>
+    <w:p>
+      <w:r>
+        <w:t>D.Badminton</w:t>
+      </w:r>
+    </w:p>
+    <w:p>
+      <w:r>
+        <w:t>Ans.C</w:t>
+      </w:r>
+    </w:p>
+    <w:p/>
+    <w:p>
+      <w:r>
+        <w:t>Which organisation collaborated with NITI Aayog’s Frontier Tech Hub to launch India’s quantum technology roadmap?</w:t>
+      </w:r>
+    </w:p>
+    <w:p/>
+    <w:p>
+      <w:r>
+        <w:t>A.Google</w:t>
+      </w:r>
+    </w:p>
+    <w:p>
+      <w:r>
+        <w:t>B.Microsoft</w:t>
+      </w:r>
+    </w:p>
+    <w:p>
+      <w:r>
+        <w:t>C.IBM</w:t>
+      </w:r>
+    </w:p>
+    <w:p>
+      <w:r>
+        <w:lastRenderedPageBreak/>
+        <w:t>D.Intel</w:t>
+      </w:r>
+    </w:p>
+    <w:p>
+      <w:r>
+        <w:t>Ans.C</w:t>
+      </w:r>
+    </w:p>
+    <w:p/>
+    <w:p>
+      <w:r>
+        <w:t>Which highway in Madhya Pradesh is the first in India to feature a wildlife-safe road designed to reduce animal-vehicle collisions?</w:t>
+      </w:r>
+    </w:p>
+    <w:p/>
+    <w:p>
+      <w:r>
+        <w:t>A.National Highway 7 (NH-7)</w:t>
+      </w:r>
+    </w:p>
+    <w:p>
+      <w:r>
+        <w:t>B.National Highway 45 (NH-45)</w:t>
+      </w:r>
+    </w:p>
+    <w:p>
+      <w:r>
+        <w:t>C.National Highway 12 (NH-12)</w:t>
+      </w:r>
+    </w:p>
+    <w:p>
+      <w:r>
+        <w:t>D.National Highway 47 (NH-47)</w:t>
+      </w:r>
+    </w:p>
+    <w:p>
+      <w:r>
+        <w:t>Ans.B</w:t>
+      </w:r>
+    </w:p>
+    <w:p/>
+    <w:p>
+      <w:r>
+        <w:t>The National Highways Authority of India (NHAI) has introduced India’s first wildlife-safe road on National Highway 45 (NH-45) in which state?</w:t>
+      </w:r>
+    </w:p>
+    <w:p>
+      <w:r>
+        <w:t>Answer: Madhya Pradesh</w:t>
+      </w:r>
+    </w:p>
+    <w:p/>
+    <w:p>
+      <w:r>
+        <w:t>Which state earned a Guinness World Record for installing the highest number of solar agriculture pumps in one month?</w:t>
+      </w:r>
+    </w:p>
+    <w:p>
+      <w:r>
+        <w:t>Answer: Maharashtra</w:t>
+      </w:r>
+    </w:p>
+    <w:p/>
+    <w:p>
+      <w:r>
+        <w:t>Which institution conducted India’s first dedicated clinical trial of an advanced brain stent for severe stroke treatment?</w:t>
+      </w:r>
+    </w:p>
+    <w:p/>
+    <w:p>
+      <w:r>
+        <w:t>A.AIIMS Delhi</w:t>
+      </w:r>
+    </w:p>
+    <w:p>
+      <w:r>
+        <w:t>B.PGIMER Chandigarh</w:t>
+      </w:r>
+    </w:p>
+    <w:p>
+      <w:r>
+        <w:t>C.NIMHANS Bengaluru</w:t>
+      </w:r>
+    </w:p>
+    <w:p>
+      <w:r>
+        <w:t>D.Christian Medical College, Vellore</w:t>
+      </w:r>
+    </w:p>
+    <w:p>
+      <w:r>
+        <w:t>Ans.A</w:t>
+      </w:r>
+    </w:p>
+    <w:p/>
+    <w:p>
+      <w:r>
+        <w:lastRenderedPageBreak/>
+        <w:t>Which two traditional Lepcha musical instruments from Sikkim were granted Geographical Indication (GI) registration by the Government of India in November 2025?</w:t>
+      </w:r>
+    </w:p>
+    <w:p/>
+    <w:p>
+      <w:r>
+        <w:t>A.Tungbuk and Pumtong Pulit</w:t>
+      </w:r>
+    </w:p>
+    <w:p>
+      <w:r>
+        <w:t>B.Sitar and Tabla</w:t>
+      </w:r>
+    </w:p>
+    <w:p>
+      <w:r>
+        <w:t>C.Shehnai and Dhol</w:t>
+      </w:r>
+    </w:p>
+    <w:p>
+      <w:r>
+        <w:t>D.Tambura and Harmonium</w:t>
+      </w:r>
+    </w:p>
+    <w:p>
+      <w:r>
+        <w:t>Ans.A</w:t>
+      </w:r>
+    </w:p>
+    <w:p/>
+    <w:p>
+      <w:r>
+        <w:t>Consider the following statements regarding the SHANTI Bill:</w:t>
+      </w:r>
+    </w:p>
+    <w:p/>
+    <w:p>
+      <w:r>
+        <w:t>Statement I: The SHANTI Bill marks a shift from a state monopoly to a regulated mixed model in India’s nuclear energy sector, while retaining sovereign control over strategic activities.</w:t>
+      </w:r>
+    </w:p>
+    <w:p/>
+    <w:p>
+      <w:r>
+        <w:t>Statement II: Granting statutory status to the Atomic Energy Regulatory Board (AERB) and introducing capped nuclear liability aligns India’s nuclear governance with global civil nuclear frameworks to attract private investment.</w:t>
+      </w:r>
+    </w:p>
+    <w:p/>
+    <w:p>
+      <w:r>
+        <w:t>Which one of the following is correct in respect of the above statements?</w:t>
+      </w:r>
+    </w:p>
+    <w:p/>
+    <w:p>
+      <w:r>
+        <w:t>A.Both Statement I and Statement II are correct, and Statement II is the correct explanation for Statement I.</w:t>
+      </w:r>
+    </w:p>
+    <w:p>
+      <w:r>
+        <w:t>B.Both Statement I and Statement II are correct, but Statement II is not the correct explanation for Statement I.</w:t>
+      </w:r>
+    </w:p>
+    <w:p>
+      <w:r>
+        <w:t>C.Statement I is correct, but Statement II is incorrect.</w:t>
+      </w:r>
+    </w:p>
+    <w:p>
+      <w:r>
+        <w:t>D.Statement I is incorrect, but Statement II is correct.</w:t>
+      </w:r>
+    </w:p>
+    <w:p>
+      <w:r>
+        <w:t>Ans.A</w:t>
+      </w:r>
+    </w:p>
+    <w:p/>
+    <w:p>
+      <w:r>
+        <w:t>Q. Namitbir Singh Walia, who recently became an International Master (IM) in Chess, hails from which state?</w:t>
+      </w:r>
+    </w:p>
+    <w:p>
+      <w:r>
+        <w:lastRenderedPageBreak/>
+        <w:t>Answer: Punjab</w:t>
+      </w:r>
+    </w:p>
+    <w:p/>
+    <w:p>
+      <w:r>
+        <w:t>In November 2025, Namitbir Singh Walia from Jalandhar recently secured the 4th overall position at the 3rd Annemasse International Masters Tournament in France, earning a significant title in chess. Who was his early coach, what title did he achieve, and which notable achievement makes him stand out in Punjab's chess history?</w:t>
+      </w:r>
+    </w:p>
+    <w:p/>
+    <w:p>
+      <w:r>
+        <w:t>A.Early coach Kanwarjit Singh; achieved Grandmaster (GM); first from Punjab to earn this title</w:t>
+      </w:r>
+    </w:p>
+    <w:p>
+      <w:r>
+        <w:t>B.Early coach Alexander from Ukraine; achieved FIDE Master (FM); second from Punjab to earn this title.</w:t>
+      </w:r>
+    </w:p>
+    <w:p>
+      <w:r>
+        <w:t>C.Early coach Kanwarjit Singh; achieved International Master (IM); second from Punjab to earn this title.</w:t>
+      </w:r>
+    </w:p>
+    <w:p>
+      <w:r>
+        <w:t>D.Early coach Swayam Mishra; achieved International Master (IM); first from Punjab to earn this title.</w:t>
+      </w:r>
+    </w:p>
+    <w:p>
+      <w:r>
+        <w:t>Ans.C</w:t>
+      </w:r>
+    </w:p>
+    <w:p/>
+    <w:p>
+      <w:r>
+        <w:t>Indian wrestler Sujeet Kalkal recently won gold at the Under-23 World Wrestling Championships 2025 in which weight category?</w:t>
+      </w:r>
+    </w:p>
+    <w:p/>
+    <w:p>
+      <w:r>
+        <w:t>A.57 kg</w:t>
+      </w:r>
+    </w:p>
+    <w:p>
+      <w:r>
+        <w:t>B.61 kg</w:t>
+      </w:r>
+    </w:p>
+    <w:p>
+      <w:r>
+        <w:t>C.65 kg</w:t>
+      </w:r>
+    </w:p>
+    <w:p>
+      <w:r>
+        <w:t>D.70 kg</w:t>
+      </w:r>
+    </w:p>
+    <w:p>
+      <w:r>
+        <w:t>Ans.C</w:t>
+      </w:r>
+    </w:p>
+    <w:p/>
+    <w:p>
+      <w:r>
+        <w:t>Q. Sujeet Kalkal won which medal at the Under-23 World Wrestling Championships 2025?</w:t>
+      </w:r>
+    </w:p>
+    <w:p>
+      <w:r>
+        <w:t>Answer: Gold medal</w:t>
+      </w:r>
+    </w:p>
+    <w:p/>
+    <w:p>
+      <w:r>
+        <w:t>Consider the following statements about Indian tennis legend Rohan Bopanna’s record-setting career:</w:t>
+      </w:r>
+    </w:p>
+    <w:p/>
+    <w:p>
+      <w:r>
+        <w:lastRenderedPageBreak/>
+        <w:t>He is the oldest male player in history to win a Grand Slam title at the Australian Open at age 43.</w:t>
+      </w:r>
+    </w:p>
+    <w:p>
+      <w:r>
+        <w:t>He became the oldest World No. 1 in doubles rankings.</w:t>
+      </w:r>
+    </w:p>
+    <w:p>
+      <w:r>
+        <w:t>He won a total of 30 ATP doubles titles including 3 Grand Slam championships.</w:t>
+      </w:r>
+    </w:p>
+    <w:p>
+      <w:r>
+        <w:t>Which of the above statements is/are correct?</w:t>
+      </w:r>
+    </w:p>
+    <w:p/>
+    <w:p>
+      <w:r>
+        <w:t>A.1 and 2 only</w:t>
+      </w:r>
+    </w:p>
+    <w:p>
+      <w:r>
+        <w:t>B.2 and 3 only</w:t>
+      </w:r>
+    </w:p>
+    <w:p>
+      <w:r>
+        <w:t>C.1 and 3 only</w:t>
+      </w:r>
+    </w:p>
+    <w:p>
+      <w:r>
+        <w:t>D.2 only</w:t>
+      </w:r>
+    </w:p>
+    <w:p>
+      <w:r>
+        <w:t>Ans.A</w:t>
+      </w:r>
+    </w:p>
+    <w:p/>
+    <w:p>
+      <w:r>
+        <w:t>Where was the National Maritime Games 2025 inaugurated by the President of the Indian Olympic Association and Member of Parliament Dr. P.T. Usha?</w:t>
+      </w:r>
+    </w:p>
+    <w:p>
+      <w:r>
+        <w:t>A.Goa</w:t>
+      </w:r>
+    </w:p>
+    <w:p>
+      <w:r>
+        <w:t>B.Kochi</w:t>
+      </w:r>
+    </w:p>
+    <w:p>
+      <w:r>
+        <w:t>C.Chennai</w:t>
+      </w:r>
+    </w:p>
+    <w:p>
+      <w:r>
+        <w:t>D.Navi Mumbai</w:t>
+      </w:r>
+    </w:p>
+    <w:p>
+      <w:r>
+        <w:t>Ans.D</w:t>
+      </w:r>
+    </w:p>
+    <w:p/>
+    <w:p>
+      <w:r>
+        <w:t>Where was the 69th National School Games 2025 (Under-17 Boys &amp; Girls – Boxing) inaugurated?</w:t>
+      </w:r>
+    </w:p>
+    <w:p/>
+    <w:p>
+      <w:r>
+        <w:t>A.Guwahati</w:t>
+      </w:r>
+    </w:p>
+    <w:p>
+      <w:r>
+        <w:t>B.Itanagar</w:t>
+      </w:r>
+    </w:p>
+    <w:p>
+      <w:r>
+        <w:t>C.Shillong</w:t>
+      </w:r>
+    </w:p>
+    <w:p>
+      <w:r>
+        <w:t>4.Agartala</w:t>
+      </w:r>
+    </w:p>
+    <w:p>
+      <w:r>
+        <w:t>Ans.B</w:t>
+      </w:r>
+    </w:p>
+    <w:p/>
+    <w:p>
+      <w:r>
+        <w:lastRenderedPageBreak/>
+        <w:t>Shai Hope created cricketing history in November 2025 by becoming the first batter to score ODI centuries against how many other Full Member nations?</w:t>
+      </w:r>
+    </w:p>
+    <w:p/>
+    <w:p>
+      <w:r>
+        <w:t>A.10</w:t>
+      </w:r>
+    </w:p>
+    <w:p>
+      <w:r>
+        <w:t>B.11</w:t>
+      </w:r>
+    </w:p>
+    <w:p>
+      <w:r>
+        <w:t>C.12</w:t>
+      </w:r>
+    </w:p>
+    <w:p>
+      <w:r>
+        <w:t>D.13</w:t>
+      </w:r>
+    </w:p>
+    <w:p>
+      <w:r>
+        <w:t>Ans.B</w:t>
+      </w:r>
+    </w:p>
+    <w:p/>
+    <w:p>
+      <w:r>
+        <w:t>Prime Minister Narendra Modi will visit which country to attend the 20th G20 Leaders’ Summit scheduled from November 21st to 23rd?</w:t>
+      </w:r>
+    </w:p>
+    <w:p/>
+    <w:p>
+      <w:r>
+        <w:t>A.Brazil</w:t>
+      </w:r>
+    </w:p>
+    <w:p>
+      <w:r>
+        <w:t>B.South Africa</w:t>
+      </w:r>
+    </w:p>
+    <w:p>
+      <w:r>
+        <w:t>C.Indonesia</w:t>
+      </w:r>
+    </w:p>
+    <w:p>
+      <w:r>
+        <w:t>D.Saudi Arabia</w:t>
+      </w:r>
+    </w:p>
+    <w:p>
+      <w:r>
+        <w:t>Ans.B</w:t>
+      </w:r>
+    </w:p>
+    <w:p/>
+    <w:p>
+      <w:r>
+        <w:t>Which state government approved the Platform Based Gig Workers (Registration and Welfare) Act in December 2025?</w:t>
+      </w:r>
+    </w:p>
+    <w:p>
+      <w:r>
+        <w:t>Answer: Jharkhand</w:t>
+      </w:r>
+    </w:p>
+    <w:p>
+      <w:r>
+        <w:t>Notes: Jharkhand approved the Platform Based Gig Workers (Registration and Welfare) Act, 2025 with Governor Santosh Gangwar’s assent.</w:t>
+      </w:r>
+    </w:p>
+    <w:p/>
+    <w:p>
+      <w:r>
+        <w:t>What is the outlay approved by the Union Cabinet for the Census of India 2027?</w:t>
+      </w:r>
+    </w:p>
+    <w:p/>
+    <w:p>
+      <w:r>
+        <w:t>A.₹8,000 crore</w:t>
+      </w:r>
+    </w:p>
+    <w:p>
+      <w:r>
+        <w:t>B.₹10,500 crore</w:t>
+      </w:r>
+    </w:p>
+    <w:p>
+      <w:r>
+        <w:t>C.₹11,718.24 crore</w:t>
+      </w:r>
+    </w:p>
+    <w:p>
+      <w:r>
+        <w:lastRenderedPageBreak/>
+        <w:t>D.₹12,500 crore</w:t>
+      </w:r>
+    </w:p>
+    <w:p>
+      <w:r>
+        <w:t>Ans.C</w:t>
+      </w:r>
+    </w:p>
+    <w:p/>
+    <w:p>
+      <w:r>
+        <w:t>What is the rank of India in Women, Peace and Security (WPS) Index 2025-26?</w:t>
+      </w:r>
+    </w:p>
+    <w:p>
+      <w:r>
+        <w:t>Answer: 131</w:t>
+      </w:r>
+      <w:r>
+        <w:rPr>
+          <w:vertAlign w:val="superscript"/>
+        </w:rPr>
+        <w:t>st</w:t>
+      </w:r>
+    </w:p>
+    <w:p/>
+    <w:p>
+      <w:r>
+        <w:t>According to the 2025 edition of a global ranking that evaluates passports based on the number of destinations their holders can visit without a prior visa, India's passport slipped several positions compared to the previous year and now offers visa-free access to fewer destinations, sharing its rank with Mauritania. On which rank did India feature in the 2025 Henley Passport Index?</w:t>
+      </w:r>
+    </w:p>
+    <w:p/>
+    <w:p>
+      <w:r>
+        <w:t>A.80th</w:t>
+      </w:r>
+    </w:p>
+    <w:p>
+      <w:r>
+        <w:t>B.85th</w:t>
+      </w:r>
+    </w:p>
+    <w:p>
+      <w:r>
+        <w:t>C.75th</w:t>
+      </w:r>
+    </w:p>
+    <w:p>
+      <w:r>
+        <w:t>D.90th</w:t>
+      </w:r>
+    </w:p>
+    <w:p>
+      <w:r>
+        <w:t>Ans.B</w:t>
+      </w:r>
+    </w:p>
+    <w:p/>
+    <w:p>
+      <w:r>
+        <w:t>What is rank of India in the Asia Power Index 2025?</w:t>
+      </w:r>
+    </w:p>
+    <w:p>
+      <w:r>
+        <w:t>Answer: Third</w:t>
+      </w:r>
+    </w:p>
+    <w:p/>
+    <w:p>
+      <w:r>
+        <w:t>India secured which rank in the Asia Power Index 2025 released by the Lowy Institute?</w:t>
+      </w:r>
+    </w:p>
+    <w:p>
+      <w:r>
+        <w:t>Answer: Third</w:t>
+      </w:r>
+    </w:p>
+    <w:p/>
+    <w:p>
+      <w:r>
+        <w:t>Which country secured the 3rd position overall in the Asia Power Index (API) 2025, with a power score of 40.0?</w:t>
+      </w:r>
+    </w:p>
+    <w:p/>
+    <w:p>
+      <w:r>
+        <w:t>A.China</w:t>
+      </w:r>
+    </w:p>
+    <w:p>
+      <w:r>
+        <w:t>B.United States</w:t>
+      </w:r>
+    </w:p>
+    <w:p>
+      <w:r>
+        <w:t>C.India</w:t>
+      </w:r>
+    </w:p>
+    <w:p>
+      <w:r>
+        <w:lastRenderedPageBreak/>
+        <w:t>D.Japan</w:t>
+      </w:r>
+    </w:p>
+    <w:p>
+      <w:r>
+        <w:t>Ans.C</w:t>
+      </w:r>
+    </w:p>
+    <w:p/>
+    <w:p>
+      <w:r>
+        <w:t>According to the Asia Power Index 2025 released by the Lowy Institute, what is India’s rank among Asian countries?</w:t>
+      </w:r>
+    </w:p>
+    <w:p/>
+    <w:p>
+      <w:r>
+        <w:t>A.1st</w:t>
+      </w:r>
+    </w:p>
+    <w:p>
+      <w:r>
+        <w:t>B.2nd</w:t>
+      </w:r>
+    </w:p>
+    <w:p>
+      <w:r>
+        <w:t>C.3rd</w:t>
+      </w:r>
+    </w:p>
+    <w:p>
+      <w:r>
+        <w:t>D.4th</w:t>
+      </w:r>
+    </w:p>
+    <w:p>
+      <w:r>
+        <w:t>Ans.C</w:t>
+      </w:r>
+    </w:p>
+    <w:p/>
+    <w:p>
+      <w:r>
+        <w:t>Q. Siliserh Lake, which has been recently declared as a Ramsar site, is located in which state?</w:t>
+      </w:r>
+    </w:p>
+    <w:p>
+      <w:r>
+        <w:t>Answer: Rajasthan</w:t>
+      </w:r>
+    </w:p>
+    <w:p/>
+    <w:p>
+      <w:r>
+        <w:t>Which country won the first-ever Blind Women’s T20 Wor</w:t>
+      </w:r>
+      <w:r>
+        <w:t>ld Cup held in Colombo in 2025?</w:t>
+      </w:r>
+    </w:p>
+    <w:p/>
+    <w:p>
+      <w:r>
+        <w:t>Who has become the first woman officer to graduate from the Indian Military Academy (IMA), Dehradun?</w:t>
+      </w:r>
+    </w:p>
+    <w:p>
+      <w:r>
+        <w:t>Answer: Sai Jadhav</w:t>
+      </w:r>
+    </w:p>
+    <w:p/>
+    <w:p>
+      <w:r>
+        <w:t>What is the rank of India in the Sustainable Trade Index (STI) 2025?</w:t>
+      </w:r>
+    </w:p>
+    <w:p>
+      <w:r>
+        <w:t>Answer: 23</w:t>
+      </w:r>
+      <w:r>
+        <w:rPr>
+          <w:vertAlign w:val="superscript"/>
+        </w:rPr>
+        <w:t>rd</w:t>
+      </w:r>
+    </w:p>
+    <w:p/>
+    <w:p>
+      <w:r>
+        <w:t>Who has been selected for the Indira Gandhi Prize for Peace, Disarmament and Development for 2025?</w:t>
+      </w:r>
+    </w:p>
+    <w:p>
+      <w:r>
+        <w:t>Answer: Graca Machel</w:t>
+      </w:r>
+    </w:p>
+    <w:p/>
+    <w:p>
+      <w:r>
+        <w:lastRenderedPageBreak/>
+        <w:t>Indian Navy Day commemorated the Navy’s remarkable success during the 1971 Indo-Pak War. In which place did this year's (2025) Indian Navy Day celebrations, including a major maritime demonstration, take place?</w:t>
+      </w:r>
+    </w:p>
+    <w:p/>
+    <w:p>
+      <w:r>
+        <w:t>A.Kochi, Kerala</w:t>
+      </w:r>
+    </w:p>
+    <w:p>
+      <w:r>
+        <w:t>B.Mumbai, Maharashtra</w:t>
+      </w:r>
+    </w:p>
+    <w:p>
+      <w:r>
+        <w:t>C.Visakhapatnam, Andhra Pradesh</w:t>
+      </w:r>
+    </w:p>
+    <w:p>
+      <w:r>
+        <w:t>D.Thiruvananthapuram, Kerala</w:t>
+      </w:r>
+    </w:p>
+    <w:p>
+      <w:r>
+        <w:t>Ans.D</w:t>
+      </w:r>
+    </w:p>
+    <w:p/>
+    <w:p>
+      <w:r>
+        <w:t>What is the primary role of INS Aridaman in India’s strategic defense?</w:t>
+      </w:r>
+    </w:p>
+    <w:p/>
+    <w:p>
+      <w:r>
+        <w:t>A.To serve as an aircraft carrier</w:t>
+      </w:r>
+    </w:p>
+    <w:p>
+      <w:r>
+        <w:t>B.To enhance naval intelligence capabilities</w:t>
+      </w:r>
+    </w:p>
+    <w:p>
+      <w:r>
+        <w:t>C.To provide a credible underwater nuclear deterrent</w:t>
+      </w:r>
+    </w:p>
+    <w:p>
+      <w:r>
+        <w:t>D.To monitor maritime security in the Indian Ocean</w:t>
+      </w:r>
+    </w:p>
+    <w:p>
+      <w:r>
+        <w:t>Ans.C</w:t>
+      </w:r>
+    </w:p>
+    <w:p/>
+    <w:p>
+      <w:r>
+        <w:t>What is the name of India’s third indigenously built nuclear-powered ballistic missile submarine (SSBN)?</w:t>
+      </w:r>
+    </w:p>
+    <w:p>
+      <w:r>
+        <w:t>Answer: INS Aridhaman</w:t>
+      </w:r>
+    </w:p>
+    <w:p/>
+    <w:p>
+      <w:r>
+        <w:t>India recently launched its fourth nuclear-powered ballistic missile submarine (SSBN) at which place?</w:t>
+      </w:r>
+    </w:p>
+    <w:p>
+      <w:r>
+        <w:t>Answer: Visakhapatnam</w:t>
+      </w:r>
+    </w:p>
+    <w:p>
+      <w:r>
+        <w:t>Notes: India launched its fourth nuclear-powered ballistic missile submarine (SSBN), codenamed S4*, at the Ship Building Center in Visakhapatnam. S4* has 75% indigenous content and is armed with Kalam -4 ballistic missiles with a range of 3,500 km.</w:t>
+      </w:r>
+    </w:p>
+    <w:p/>
+    <w:p>
+      <w:r>
+        <w:t>Woraiyur cotton sari and Thooyamalli rice, which have recently secured the Geographical Indication (GI) tag, belong to which state?</w:t>
+      </w:r>
+    </w:p>
+    <w:p>
+      <w:r>
+        <w:lastRenderedPageBreak/>
+        <w:t>Answer: Tamil Nadu</w:t>
+      </w:r>
+    </w:p>
+    <w:p/>
+    <w:p>
+      <w:r>
+        <w:t>Govt to conduct Population Census- 2027 in ___ phases with caste enumeration.</w:t>
+      </w:r>
+    </w:p>
+    <w:p>
+      <w:r>
+        <w:t>A.two</w:t>
+      </w:r>
+    </w:p>
+    <w:p>
+      <w:r>
+        <w:t>B.three</w:t>
+      </w:r>
+    </w:p>
+    <w:p>
+      <w:r>
+        <w:t>C.four</w:t>
+      </w:r>
+    </w:p>
+    <w:p>
+      <w:r>
+        <w:t>D.five</w:t>
+      </w:r>
+    </w:p>
+    <w:p>
+      <w:r>
+        <w:t>Ans.A</w:t>
+      </w:r>
+    </w:p>
+    <w:p/>
+    <w:p>
+      <w:r>
+        <w:t>What are the names of the two mobile applications launched by Registrar-General of India for India’s first digital Census 2027?</w:t>
+      </w:r>
+    </w:p>
+    <w:p>
+      <w:r>
+        <w:t>Answer: Digital Layout Map (DLM) and Census 2027–Houselist</w:t>
+      </w:r>
+    </w:p>
+    <w:p/>
+    <w:p>
+      <w:r>
+        <w:t>Which Indian city was adjudged the second most polluted city out of the 50 'most polluted cities' in the world?</w:t>
+      </w:r>
+    </w:p>
+    <w:p>
+      <w:r>
+        <w:t>Answer: Ghaziabad</w:t>
+      </w:r>
+    </w:p>
+    <w:p>
+      <w:r>
+        <w:t>Notes:</w:t>
+      </w:r>
+    </w:p>
+    <w:p>
+      <w:r>
+        <w:t>Uttar Pradesh’s Ghaziabad was adjudged the second most polluted city out of the 50 'most polluted cities' in the world in 2020 by a report prepared by British company HouseFresh.</w:t>
+      </w:r>
+    </w:p>
+    <w:p>
+      <w:r>
+        <w:t>Ghaziabad reported an average Air Quality Index (AQI) of 2.5 particulate matter (PM) in 106.6µg/m3, the report said. Preceding Ghaziabad, Chinese city of Hotan in Xinjiang province has been named the most polluted city with a PM2.5 of 110.2µg/m3.</w:t>
+      </w:r>
+    </w:p>
+    <w:p/>
+    <w:p>
+      <w:r>
+        <w:t>What is the theme of Human Rights Day 2025, observed on December 10?</w:t>
+      </w:r>
+    </w:p>
+    <w:p/>
+    <w:p>
+      <w:r>
+        <w:t>A.Advancing Global Equality</w:t>
+      </w:r>
+    </w:p>
+    <w:p>
+      <w:r>
+        <w:t>B.Dignity for All</w:t>
+      </w:r>
+    </w:p>
+    <w:p>
+      <w:r>
+        <w:t>C.Our Everyday Essentials</w:t>
+      </w:r>
+    </w:p>
+    <w:p>
+      <w:r>
+        <w:t>D.Rights and Responsibilities</w:t>
+      </w:r>
+    </w:p>
+    <w:p>
+      <w:r>
+        <w:lastRenderedPageBreak/>
+        <w:t>Ans.C</w:t>
+      </w:r>
+    </w:p>
+    <w:p/>
+    <w:p>
+      <w:r>
+        <w:t>What is the theme of International Migrants Day 2025?</w:t>
+      </w:r>
+    </w:p>
+    <w:p/>
+    <w:p>
+      <w:r>
+        <w:t>A.Safe Migration for a Better Future</w:t>
+      </w:r>
+    </w:p>
+    <w:p>
+      <w:r>
+        <w:t>B.Migrants and Global Solidarity</w:t>
+      </w:r>
+    </w:p>
+    <w:p>
+      <w:r>
+        <w:t>C.Protecting Migrant Workers’ Rights</w:t>
+      </w:r>
+    </w:p>
+    <w:p>
+      <w:r>
+        <w:t>D.My Great Story: Cultures and Development</w:t>
+      </w:r>
+    </w:p>
+    <w:p>
+      <w:r>
+        <w:t>Ans.D</w:t>
+      </w:r>
+    </w:p>
+    <w:p/>
+    <w:p>
+      <w:r>
+        <w:t>What is the theme of International Civil Aviation Day 2025?</w:t>
+      </w:r>
+    </w:p>
+    <w:p/>
+    <w:p>
+      <w:r>
+        <w:t>A.Flying Nations, Connecting Worlds</w:t>
+      </w:r>
+    </w:p>
+    <w:p>
+      <w:r>
+        <w:t>B.Aviation for a Green Tomorrow</w:t>
+      </w:r>
+    </w:p>
+    <w:p>
+      <w:r>
+        <w:t>C.Safe Skies. Sustainable Future: Together for All</w:t>
+      </w:r>
+    </w:p>
+    <w:p>
+      <w:r>
+        <w:t>D.Future Air Mobility &amp; Innovation in the Skies</w:t>
+      </w:r>
+    </w:p>
+    <w:p>
+      <w:r>
+        <w:t>Ans.C</w:t>
+      </w:r>
+    </w:p>
+    <w:p/>
+    <w:p>
+      <w:r>
+        <w:t>What is theme of Indian Navy Day 2025?</w:t>
+      </w:r>
+    </w:p>
+    <w:p>
+      <w:r>
+        <w:t>Answer: Combat Ready, Cohesive and Self-Reliant</w:t>
+      </w:r>
+    </w:p>
+    <w:p/>
+    <w:p>
+      <w:r>
+        <w:t>What is the theme of International Mountain Day (IMD) 2025?</w:t>
+      </w:r>
+    </w:p>
+    <w:p>
+      <w:r>
+        <w:t>Answer: Glaciers matter for water, food and livelihoods in mountains and beyond</w:t>
+      </w:r>
+    </w:p>
+    <w:p/>
+    <w:p>
+      <w:r>
+        <w:t>What is the theme of International Volunteer Day (IVD) 2025?</w:t>
+      </w:r>
+    </w:p>
+    <w:p/>
+    <w:p>
+      <w:r>
+        <w:t>A.Volunteering for Change</w:t>
+      </w:r>
+    </w:p>
+    <w:p>
+      <w:r>
+        <w:lastRenderedPageBreak/>
+        <w:t>B.Every Contribution Matters</w:t>
+      </w:r>
+    </w:p>
+    <w:p>
+      <w:r>
+        <w:t>C.The Power of Volunteering</w:t>
+      </w:r>
+    </w:p>
+    <w:p>
+      <w:r>
+        <w:t>D.Volunteers for Global Development</w:t>
+      </w:r>
+    </w:p>
+    <w:p>
+      <w:r>
+        <w:t>Ans.B</w:t>
+      </w:r>
+    </w:p>
+    <w:p/>
+    <w:p>
+      <w:r>
+        <w:t>Hindustan Aeronautics Limited (HAL) has signed an MoU with which Russian company for the production of SJ-100 civil commuter aircraft in India?</w:t>
+      </w:r>
+    </w:p>
+    <w:p/>
+    <w:p>
+      <w:r>
+        <w:t>A.Sukhoi Design Bureau</w:t>
+      </w:r>
+    </w:p>
+    <w:p>
+      <w:r>
+        <w:t>B.United Aircraft Corporation</w:t>
+      </w:r>
+    </w:p>
+    <w:p>
+      <w:r>
+        <w:t>C.Rostec Corporation</w:t>
+      </w:r>
+    </w:p>
+    <w:p>
+      <w:r>
+        <w:t>D.Russian Helicopters JSC</w:t>
+      </w:r>
+    </w:p>
+    <w:p>
+      <w:r>
+        <w:t>Ans.B</w:t>
+      </w:r>
+    </w:p>
+    <w:p/>
+    <w:p>
+      <w:r>
+        <w:t>Where was the 23rd India–Russia Annual Summit held in December 2025?</w:t>
+      </w:r>
+    </w:p>
+    <w:p>
+      <w:r>
+        <w:t>Answer: New Delhi</w:t>
+      </w:r>
+    </w:p>
+    <w:p/>
+    <w:p>
+      <w:r>
+        <w:t>Where was the 23rd Annual India–Russia Bilateral Summit 2025 held?</w:t>
+      </w:r>
+    </w:p>
+    <w:p/>
+    <w:p>
+      <w:r>
+        <w:t>A.Moscow</w:t>
+      </w:r>
+    </w:p>
+    <w:p>
+      <w:r>
+        <w:t>B.St. Petersburg</w:t>
+      </w:r>
+    </w:p>
+    <w:p>
+      <w:r>
+        <w:t>C.New Delhi</w:t>
+      </w:r>
+    </w:p>
+    <w:p>
+      <w:r>
+        <w:t>D.Sochi</w:t>
+      </w:r>
+    </w:p>
+    <w:p>
+      <w:r>
+        <w:t>Ans.C</w:t>
+      </w:r>
+    </w:p>
+    <w:p/>
+    <w:p>
+      <w:r>
+        <w:t>Which city in Uttar Pradesh is home to India’s first Forest University?</w:t>
+      </w:r>
+    </w:p>
+    <w:p>
+      <w:r>
+        <w:t>Answer: Gorakhpur</w:t>
+      </w:r>
+    </w:p>
+    <w:p/>
+    <w:p>
+      <w:r>
+        <w:lastRenderedPageBreak/>
+        <w:t>Which organisation is set to launch Tax Pragya, an AI-powered tax research and insights platform?</w:t>
+      </w:r>
+    </w:p>
+    <w:p/>
+    <w:p>
+      <w:r>
+        <w:t>A.KPMG India</w:t>
+      </w:r>
+    </w:p>
+    <w:p>
+      <w:r>
+        <w:t>B.Deloitte India</w:t>
+      </w:r>
+    </w:p>
+    <w:p>
+      <w:r>
+        <w:t>C.EY India</w:t>
+      </w:r>
+    </w:p>
+    <w:p>
+      <w:r>
+        <w:t>D.Grant Thornton India</w:t>
+      </w:r>
+    </w:p>
+    <w:p>
+      <w:r>
+        <w:t>Ans.B</w:t>
+      </w:r>
+    </w:p>
+    <w:p/>
+    <w:p>
+      <w:r>
+        <w:t>In December 2025, Who has been named as the first-ever female brand ambassador of Punjab National Bank and also unveiled multiple new digital and financial initiatives of the bank?</w:t>
+      </w:r>
+    </w:p>
+    <w:p/>
+    <w:p>
+      <w:r>
+        <w:t>A.Smriti Mandhana</w:t>
+      </w:r>
+    </w:p>
+    <w:p>
+      <w:r>
+        <w:t>B.Mithali Raj</w:t>
+      </w:r>
+    </w:p>
+    <w:p>
+      <w:r>
+        <w:t>C.Harmanpreet Kaur</w:t>
+      </w:r>
+    </w:p>
+    <w:p>
+      <w:r>
+        <w:t>D.Hima Das</w:t>
+      </w:r>
+    </w:p>
+    <w:p>
+      <w:r>
+        <w:t>Ans.C</w:t>
+      </w:r>
+    </w:p>
+    <w:p/>
+    <w:p>
+      <w:r>
+        <w:t>Who has been appointed as Punjab National Bank’s first-ever female brand ambassador?</w:t>
+      </w:r>
+    </w:p>
+    <w:p/>
+    <w:p>
+      <w:r>
+        <w:t>A.Smriti Mandhana</w:t>
+      </w:r>
+    </w:p>
+    <w:p>
+      <w:r>
+        <w:t>B.Shafali Verma</w:t>
+      </w:r>
+    </w:p>
+    <w:p>
+      <w:r>
+        <w:t>C.Harmanpreet Kaur</w:t>
+      </w:r>
+    </w:p>
+    <w:p>
+      <w:r>
+        <w:t>D.Mithali Raj</w:t>
+      </w:r>
+    </w:p>
+    <w:p>
+      <w:r>
+        <w:t>Ans.C</w:t>
+      </w:r>
+    </w:p>
+    <w:p/>
+    <w:p>
+      <w:r>
+        <w:t>In November 2025, Supreme Court judge Justice Vikram Nath has been nominated as the Executive Chairman of the National Legal Services Authority (NALSA). Whom does he replace in this position?</w:t>
+      </w:r>
+    </w:p>
+    <w:p/>
+    <w:p>
+      <w:r>
+        <w:lastRenderedPageBreak/>
+        <w:t>A. Justice Jitendra Kumar Maheshwari</w:t>
+      </w:r>
+    </w:p>
+    <w:p>
+      <w:r>
+        <w:t>B.Justice D.Y. Chandrachud</w:t>
+      </w:r>
+    </w:p>
+    <w:p>
+      <w:r>
+        <w:t>C.Justice Surya Kant</w:t>
+      </w:r>
+    </w:p>
+    <w:p>
+      <w:r>
+        <w:t>D.Justice N.V. Ramana</w:t>
+      </w:r>
+    </w:p>
+    <w:p>
+      <w:r>
+        <w:t>Ans.C</w:t>
+      </w:r>
+    </w:p>
+    <w:p/>
+    <w:p>
+      <w:r>
+        <w:t>The World Bank Group, a global development institution headquartered in Washington D.C., operates through five specialised bodies including IBRD, IDA, IFC, MIGA, and ICSID, and recently witnessed a senior leadership appointment at the Managing Director level. As per its current institutional structure, how many member countries does the World Bank Group comprise?</w:t>
+      </w:r>
+    </w:p>
+    <w:p/>
+    <w:p>
+      <w:r>
+        <w:t>A.175</w:t>
+      </w:r>
+    </w:p>
+    <w:p>
+      <w:r>
+        <w:t>B.189</w:t>
+      </w:r>
+    </w:p>
+    <w:p>
+      <w:r>
+        <w:t>C.190</w:t>
+      </w:r>
+    </w:p>
+    <w:p>
+      <w:r>
+        <w:t>D.193</w:t>
+      </w:r>
+    </w:p>
+    <w:p>
+      <w:r>
+        <w:t>Ans.B</w:t>
+      </w:r>
+    </w:p>
+    <w:p/>
+    <w:p>
+      <w:r>
+        <w:t>Who has been elected as the next Chief Executive Officer (CEO) of The Coca-Cola Company, with the appointment effective from 31 March 2026?</w:t>
+      </w:r>
+    </w:p>
+    <w:p/>
+    <w:p>
+      <w:r>
+        <w:t>A.James Quincey</w:t>
+      </w:r>
+    </w:p>
+    <w:p>
+      <w:r>
+        <w:t>B.Henrique Braun</w:t>
+      </w:r>
+    </w:p>
+    <w:p>
+      <w:r>
+        <w:t>C.John Murphy</w:t>
+      </w:r>
+    </w:p>
+    <w:p>
+      <w:r>
+        <w:t>D.Brian Smith</w:t>
+      </w:r>
+    </w:p>
+    <w:p>
+      <w:r>
+        <w:t>Ans.B</w:t>
+      </w:r>
+    </w:p>
+    <w:p/>
+    <w:p>
+      <w:r>
+        <w:t>Legendary Bollywood actor Dharmendra passes away at 89 in Mumbai. In which year did Dharmendra receive the Padma Bhushan, one of India’s highest civilian honours?</w:t>
+      </w:r>
+    </w:p>
+    <w:p/>
+    <w:p>
+      <w:r>
+        <w:lastRenderedPageBreak/>
+        <w:t>A.2006</w:t>
+      </w:r>
+    </w:p>
+    <w:p>
+      <w:r>
+        <w:t>B.2008</w:t>
+      </w:r>
+    </w:p>
+    <w:p>
+      <w:r>
+        <w:t>C.2010</w:t>
+      </w:r>
+    </w:p>
+    <w:p>
+      <w:r>
+        <w:t>D.2012</w:t>
+      </w:r>
+    </w:p>
+    <w:p>
+      <w:r>
+        <w:t>Ans.D</w:t>
+      </w:r>
+    </w:p>
+    <w:p/>
+    <w:p>
+      <w:r>
+        <w:t>Kumari Kamala, the legendary Bharatanatyam exponent who recently passed away at the age of 91, was a distinguished disciple of which eminent guru?</w:t>
+      </w:r>
+    </w:p>
+    <w:p/>
+    <w:p>
+      <w:r>
+        <w:t>A.Rukmini Devi Arundale</w:t>
+      </w:r>
+    </w:p>
+    <w:p>
+      <w:r>
+        <w:t>B.Vazhuvoor Ramaiah Pillai</w:t>
+      </w:r>
+    </w:p>
+    <w:p>
+      <w:r>
+        <w:t>C.Balasaraswati</w:t>
+      </w:r>
+    </w:p>
+    <w:p>
+      <w:r>
+        <w:t>D.Kittappa Pillai</w:t>
+      </w:r>
+    </w:p>
+    <w:p>
+      <w:r>
+        <w:t>Ans.B</w:t>
+      </w:r>
+    </w:p>
+    <w:p/>
+    <w:p>
+      <w:r>
+        <w:t>Q. Kumari Kamala, who recently passed away, was associated with which classical dance form?</w:t>
+      </w:r>
+    </w:p>
+    <w:p>
+      <w:r>
+        <w:t>Answer: Bharatanatyam</w:t>
+      </w:r>
+    </w:p>
+    <w:p/>
+    <w:p>
+      <w:r>
+        <w:t>In December 2025, the Assam Legislative Assembly introduced the Assam Prohibition of Polygamy Bill, 2025, based on a 2023 survey. What is the maximum penalty for hiding an existing marriage under the bill?</w:t>
+      </w:r>
+    </w:p>
+    <w:p/>
+    <w:p>
+      <w:r>
+        <w:t>A.2 years jail + Rs 1 lakh fine</w:t>
+      </w:r>
+    </w:p>
+    <w:p>
+      <w:r>
+        <w:t>B.7 years jail + fine</w:t>
+      </w:r>
+    </w:p>
+    <w:p>
+      <w:r>
+        <w:t>C.10 years jail + fine</w:t>
+      </w:r>
+    </w:p>
+    <w:p>
+      <w:r>
+        <w:t>D.Rs 1.5 lakh fine + 2 years jail</w:t>
+      </w:r>
+    </w:p>
+    <w:p>
+      <w:r>
+        <w:t>Ans.C</w:t>
+      </w:r>
+    </w:p>
+    <w:p/>
+    <w:p>
+      <w:r>
+        <w:t>Deen Dayal Lado Lakshmi Yojana (DDLKY) was launched by which state government?</w:t>
+      </w:r>
+    </w:p>
+    <w:p>
+      <w:r>
+        <w:lastRenderedPageBreak/>
+        <w:t>Answer: Haryana</w:t>
+      </w:r>
+    </w:p>
+    <w:p/>
+    <w:p>
+      <w:r>
+        <w:t>Under the Lado Lakshmi Scheme, the monthly cash transfer to women is:</w:t>
+      </w:r>
+    </w:p>
+    <w:p/>
+    <w:p>
+      <w:r>
+        <w:t>A.₹1,200 per month</w:t>
+      </w:r>
+    </w:p>
+    <w:p>
+      <w:r>
+        <w:t>B. ₹2,100 per month</w:t>
+      </w:r>
+    </w:p>
+    <w:p>
+      <w:r>
+        <w:t>C.₹2,400 per month</w:t>
+      </w:r>
+    </w:p>
+    <w:p>
+      <w:r>
+        <w:t>D. ₹2,700 per month</w:t>
+      </w:r>
+    </w:p>
+    <w:p>
+      <w:r>
+        <w:t>Ans.B</w:t>
+      </w:r>
+    </w:p>
+    <w:p/>
+    <w:p>
+      <w:r>
+        <w:t>Which state launched Project Mahadeva, a grassroots football initiative to identify and train under-13 boys and girls across district, regional, and state-level selections?</w:t>
+      </w:r>
+    </w:p>
+    <w:p/>
+    <w:p>
+      <w:r>
+        <w:t>A.Karnataka</w:t>
+      </w:r>
+    </w:p>
+    <w:p>
+      <w:r>
+        <w:t>B.Maharashtra</w:t>
+      </w:r>
+    </w:p>
+    <w:p>
+      <w:r>
+        <w:t>C.Gujarat</w:t>
+      </w:r>
+    </w:p>
+    <w:p>
+      <w:r>
+        <w:t>D.Telangana</w:t>
+      </w:r>
+    </w:p>
+    <w:p>
+      <w:r>
+        <w:t>Ans.B</w:t>
+      </w:r>
+    </w:p>
+    <w:p/>
+    <w:p>
+      <w:r>
+        <w:t>Which state government has launched the Mahadeva Football Initiative (Project Mahadeva) to train rural and remote young football players?</w:t>
+      </w:r>
+    </w:p>
+    <w:p>
+      <w:r>
+        <w:t>Answer: Maharashtra</w:t>
+      </w:r>
+    </w:p>
+    <w:p/>
+    <w:p>
+      <w:r>
+        <w:t>Project Mahadeva, launched by the Maharashtra government, is related to which sport?</w:t>
+      </w:r>
+    </w:p>
+    <w:p>
+      <w:r>
+        <w:t>A.Cricket</w:t>
+      </w:r>
+    </w:p>
+    <w:p>
+      <w:r>
+        <w:t>B.Hockey</w:t>
+      </w:r>
+    </w:p>
+    <w:p>
+      <w:r>
+        <w:t>C.Football</w:t>
+      </w:r>
+    </w:p>
+    <w:p>
+      <w:r>
+        <w:t>D.Badminton</w:t>
+      </w:r>
+    </w:p>
+    <w:p>
+      <w:r>
+        <w:lastRenderedPageBreak/>
+        <w:t>Ans.C</w:t>
+      </w:r>
+    </w:p>
+    <w:p/>
+    <w:p>
+      <w:r>
+        <w:t>Which organisation collaborated with NITI Aayog’s Frontier Tech Hub to launch India’s quantum technology roadmap?</w:t>
+      </w:r>
+    </w:p>
+    <w:p/>
+    <w:p>
+      <w:r>
+        <w:t>A.Google</w:t>
+      </w:r>
+    </w:p>
+    <w:p>
+      <w:r>
+        <w:t>B.Microsoft</w:t>
+      </w:r>
+    </w:p>
+    <w:p>
+      <w:r>
+        <w:t>C.IBM</w:t>
+      </w:r>
+    </w:p>
+    <w:p>
+      <w:r>
+        <w:t>D.Intel</w:t>
+      </w:r>
+    </w:p>
+    <w:p>
+      <w:r>
+        <w:t>Ans.C</w:t>
+      </w:r>
+    </w:p>
+    <w:p/>
+    <w:p>
+      <w:r>
+        <w:t>Which highway in Madhya Pradesh is the first in India to feature a wildlife-safe road designed to reduce animal-vehicle collisions?</w:t>
+      </w:r>
+    </w:p>
+    <w:p/>
+    <w:p>
+      <w:r>
+        <w:t>A.National Highway 7 (NH-7)</w:t>
+      </w:r>
+    </w:p>
+    <w:p>
+      <w:r>
+        <w:t>B.National Highway 45 (NH-45)</w:t>
+      </w:r>
+    </w:p>
+    <w:p>
+      <w:r>
+        <w:t>C.National Highway 12 (NH-12)</w:t>
+      </w:r>
+    </w:p>
+    <w:p>
+      <w:r>
+        <w:t>D.National Highway 47 (NH-47)</w:t>
+      </w:r>
+    </w:p>
+    <w:p>
+      <w:r>
+        <w:t>Ans.B</w:t>
+      </w:r>
+    </w:p>
+    <w:p/>
+    <w:p>
+      <w:r>
+        <w:t>The National Highways Authority of India (NHAI) has introduced India’s first wildlife-safe road on National Highway 45 (NH-45) in which state?</w:t>
+      </w:r>
+    </w:p>
+    <w:p>
+      <w:r>
+        <w:t>Answer: Madhya Pradesh</w:t>
+      </w:r>
+    </w:p>
+    <w:p/>
+    <w:p>
+      <w:r>
+        <w:t>Which state earned a Guinness World Record for installing the highest number of solar agriculture pumps in one month?</w:t>
+      </w:r>
+    </w:p>
+    <w:p>
+      <w:r>
+        <w:t>Answer: Maharashtra</w:t>
+      </w:r>
+    </w:p>
+    <w:p/>
+    <w:p>
+      <w:r>
+        <w:lastRenderedPageBreak/>
+        <w:t>Which institution conducted India’s first dedicated clinical trial of an advanced brain stent for severe stroke treatment?</w:t>
+      </w:r>
+    </w:p>
+    <w:p/>
+    <w:p>
+      <w:r>
+        <w:t>A.AIIMS Delhi</w:t>
+      </w:r>
+    </w:p>
+    <w:p>
+      <w:r>
+        <w:t>B.PGIMER Chandigarh</w:t>
+      </w:r>
+    </w:p>
+    <w:p>
+      <w:r>
+        <w:t>C.NIMHANS Bengaluru</w:t>
+      </w:r>
+    </w:p>
+    <w:p>
+      <w:r>
+        <w:t>D.Christian Medical College, Vellore</w:t>
+      </w:r>
+    </w:p>
+    <w:p>
+      <w:r>
+        <w:t>Ans.A</w:t>
+      </w:r>
+    </w:p>
+    <w:p/>
+    <w:p>
+      <w:r>
+        <w:t>With Uttar Pradesh adding two more Geographical Indication (GI) tagged products and maintaining its lead in the country, an individual popularly referred to as the “GI Man of India” highlighted the importance of GI status for boosting artisans’ incomes and global recognition. Who is this person?</w:t>
+      </w:r>
+    </w:p>
+    <w:p/>
+    <w:p>
+      <w:r>
+        <w:t>A.Yogi Adityanath</w:t>
+      </w:r>
+    </w:p>
+    <w:p>
+      <w:r>
+        <w:t>B.Rajni Kant</w:t>
+      </w:r>
+    </w:p>
+    <w:p>
+      <w:r>
+        <w:t>C.Anandiben Patel</w:t>
+      </w:r>
+    </w:p>
+    <w:p>
+      <w:r>
+        <w:t>D.Santosh Kumar Yadav</w:t>
+      </w:r>
+    </w:p>
+    <w:p>
+      <w:r>
+        <w:t>Ans.B</w:t>
+      </w:r>
+    </w:p>
+    <w:p/>
+    <w:p>
+      <w:r>
+        <w:t>In December 2025, the Asian Development Bank (ADB) approved an $846 million loan to India linked to the Pradhan Mantri Skilling Program. How many Industrial Training Institutes (ITIs) across how many states does this program target for upgradation?</w:t>
+      </w:r>
+    </w:p>
+    <w:p/>
+    <w:p>
+      <w:r>
+        <w:t>A.650 across 12 states</w:t>
+      </w:r>
+    </w:p>
+    <w:p>
+      <w:r>
+        <w:t>B.500 across 10 states</w:t>
+      </w:r>
+    </w:p>
+    <w:p>
+      <w:r>
+        <w:t>C.700 across 15 states</w:t>
+      </w:r>
+    </w:p>
+    <w:p>
+      <w:r>
+        <w:t>D.550 across 14 states</w:t>
+      </w:r>
+    </w:p>
+    <w:p>
+      <w:r>
+        <w:t>Ans.A</w:t>
+      </w:r>
+    </w:p>
+    <w:p/>
+    <w:p>
+      <w:r>
+        <w:lastRenderedPageBreak/>
+        <w:t>In December 2025, ADB approved a large results-based loan to support India’s skill development ecosystem under the “Supporting Pradhan Mantri Skilling and Employability Transformation through Upgraded ITIs Program”. How many Industrial Training Institutes (ITIs) are planned to be upgraded across 12 states under this ADB-supported program?</w:t>
+      </w:r>
+    </w:p>
+    <w:p/>
+    <w:p>
+      <w:r>
+        <w:t>A.350 ITIs</w:t>
+      </w:r>
+    </w:p>
+    <w:p>
+      <w:r>
+        <w:t>B.450 ITIs</w:t>
+      </w:r>
+    </w:p>
+    <w:p>
+      <w:r>
+        <w:t>C.550 ITIs</w:t>
+      </w:r>
+    </w:p>
+    <w:p>
+      <w:r>
+        <w:t>D.650 ITIs</w:t>
+      </w:r>
+    </w:p>
+    <w:p>
+      <w:r>
+        <w:t>Ans.D</w:t>
+      </w:r>
+    </w:p>
+    <w:p/>
+    <w:p>
+      <w:r>
+        <w:t>Q. Genesys International, a leading 3D mapping company announced a strategic tie-up with which institution?</w:t>
+      </w:r>
+    </w:p>
+    <w:p>
+      <w:r>
+        <w:t>Answer: Survey of India</w:t>
+      </w:r>
+    </w:p>
+    <w:p/>
+    <w:p>
+      <w:r>
+        <w:t>Which Indian mapping and geospatial services company launched India’s first 3D subsurface mapping solution using advanced 3D Ground Penetrating Radar and LiDAR technology to create digital twins of underground utilities across six Adani Group–managed airports marking a nationwide first in infrastructure modernization?</w:t>
+      </w:r>
+    </w:p>
+    <w:p/>
+    <w:p>
+      <w:r>
+        <w:t>A.MapmyIndia</w:t>
+      </w:r>
+    </w:p>
+    <w:p>
+      <w:r>
+        <w:t>B.Tata Advanced Systems</w:t>
+      </w:r>
+    </w:p>
+    <w:p>
+      <w:r>
+        <w:t>C.Genesys International Corporation</w:t>
+      </w:r>
+    </w:p>
+    <w:p>
+      <w:r>
+        <w:t>D.Larsen &amp; Toubro Geospatial</w:t>
+      </w:r>
+    </w:p>
+    <w:p>
+      <w:r>
+        <w:t>Ans.C</w:t>
+      </w:r>
+    </w:p>
+    <w:p/>
+    <w:p>
+      <w:r>
+        <w:t>In January 2026, The Patanjali Group signed a strategic MoU to facilitate its entry and promote Ayurveda, Yoga, wellness tourism, and naturopathy. With which country was this agreement signed?</w:t>
+      </w:r>
+    </w:p>
+    <w:p/>
+    <w:p>
+      <w:r>
+        <w:t>A.China</w:t>
+      </w:r>
+    </w:p>
+    <w:p>
+      <w:r>
+        <w:t>B.Russia</w:t>
+      </w:r>
+    </w:p>
+    <w:p>
+      <w:r>
+        <w:lastRenderedPageBreak/>
+        <w:t>C.USA</w:t>
+      </w:r>
+    </w:p>
+    <w:p>
+      <w:r>
+        <w:t>D.Japan</w:t>
+      </w:r>
+    </w:p>
+    <w:p>
+      <w:r>
+        <w:t>Ans.B</w:t>
+      </w:r>
+    </w:p>
+    <w:p/>
+    <w:p>
+      <w:r>
+        <w:t>Which semiconductor facility in Punjab is being upgraded with an investment of ₹4,500 crore under the India Semiconductor Mission?</w:t>
+      </w:r>
+    </w:p>
+    <w:p/>
+    <w:p>
+      <w:r>
+        <w:t>A.IIT Ropar Chip Lab</w:t>
+      </w:r>
+    </w:p>
+    <w:p>
+      <w:r>
+        <w:t>B Mohali SCL (Semiconductor Laboratory)</w:t>
+      </w:r>
+    </w:p>
+    <w:p>
+      <w:r>
+        <w:t>C.Punjab NanoTech Fab Centre</w:t>
+      </w:r>
+    </w:p>
+    <w:p>
+      <w:r>
+        <w:t>D.Chandigarh Microelectronics Hub</w:t>
+      </w:r>
+    </w:p>
+    <w:p>
+      <w:r>
+        <w:t>Ans.B</w:t>
+      </w:r>
+    </w:p>
+    <w:p/>
+    <w:p>
+      <w:r>
+        <w:t>In November 2025, the Ministry of Electronics and Information Technology approved a fresh set of 17 projects across nine states under a scheme aimed at boosting domestic production of semiconductors, components, and sub-assemblies. Under which scheme were these 17 new proposals approved?</w:t>
+      </w:r>
+    </w:p>
+    <w:p/>
+    <w:p>
+      <w:r>
+        <w:t>A.National Semiconductor Manufacturing Scheme</w:t>
+      </w:r>
+    </w:p>
+    <w:p>
+      <w:r>
+        <w:t>B.Digital India Electronics Mission</w:t>
+      </w:r>
+    </w:p>
+    <w:p>
+      <w:r>
+        <w:t>C.Production Linked Incentive Scheme for IT Hardware</w:t>
+      </w:r>
+    </w:p>
+    <w:p>
+      <w:r>
+        <w:t>D.Electronics Component Manufacturing Scheme</w:t>
+      </w:r>
+    </w:p>
+    <w:p>
+      <w:r>
+        <w:t>Ans.D</w:t>
+      </w:r>
+    </w:p>
+    <w:p/>
+    <w:p>
+      <w:r>
+        <w:t>Gorakhpur, a city Uttar Pradesh was recently given a GI Tag for which among the following heritage?</w:t>
+      </w:r>
+    </w:p>
+    <w:p/>
+    <w:p>
+      <w:r>
+        <w:t>A.Kadalai Mittai</w:t>
+      </w:r>
+    </w:p>
+    <w:p>
+      <w:r>
+        <w:t>B.Black rice</w:t>
+      </w:r>
+    </w:p>
+    <w:p>
+      <w:r>
+        <w:t>C.Terracotta</w:t>
+      </w:r>
+    </w:p>
+    <w:p>
+      <w:r>
+        <w:lastRenderedPageBreak/>
+        <w:t>D.Sujani embroidery</w:t>
+      </w:r>
+    </w:p>
+    <w:p>
+      <w:r>
+        <w:t>Ans.C</w:t>
+      </w:r>
+    </w:p>
+    <w:p/>
+    <w:p>
+      <w:r>
+        <w:t>Which city’s traditional Zari Poshak received Geographical Indication (GI) recognition in November 2025?</w:t>
+      </w:r>
+    </w:p>
+    <w:p>
+      <w:r>
+        <w:t>Answer: Mathura</w:t>
+      </w:r>
+    </w:p>
+    <w:p>
+      <w:r>
+        <w:t>Notes: Zari poshak from Mathura recently received a Geographical Indication (GI) tag in November 2025. The zari poshak is a traditional, handmade textile attire used to adorn Lord Krishna.</w:t>
+      </w:r>
+    </w:p>
+    <w:p/>
+    <w:p>
+      <w:r>
+        <w:t>Which Union Minister inaugurated the pellet plant and laid the foundation stone of the K2 Bio Ethanol plant in Rewari, Haryana?</w:t>
+      </w:r>
+    </w:p>
+    <w:p/>
+    <w:p>
+      <w:r>
+        <w:t>A.Hardeep Singh Puri</w:t>
+      </w:r>
+    </w:p>
+    <w:p>
+      <w:r>
+        <w:t>B.Pralhad Joshi</w:t>
+      </w:r>
+    </w:p>
+    <w:p>
+      <w:r>
+        <w:t>C.Raj Kumar Singh</w:t>
+      </w:r>
+    </w:p>
+    <w:p>
+      <w:r>
+        <w:t>D.Nitin Gadkari</w:t>
+      </w:r>
+    </w:p>
+    <w:p>
+      <w:r>
+        <w:t>Ans.B</w:t>
+      </w:r>
+    </w:p>
+    <w:p/>
+    <w:p>
+      <w:r>
+        <w:t>Which state has been designated as the Focus State for the 44th India International Trade Fair (IITF) held at Bharat Mandapam in New Delhi?</w:t>
+      </w:r>
+    </w:p>
+    <w:p/>
+    <w:p>
+      <w:r>
+        <w:t>A.Bihar</w:t>
+      </w:r>
+    </w:p>
+    <w:p>
+      <w:r>
+        <w:t>B.Jharkhand</w:t>
+      </w:r>
+    </w:p>
+    <w:p>
+      <w:r>
+        <w:t>C.Uttar Pradesh</w:t>
+      </w:r>
+    </w:p>
+    <w:p>
+      <w:r>
+        <w:t>D.Maharashtra</w:t>
+      </w:r>
+    </w:p>
+    <w:p>
+      <w:r>
+        <w:t>Ans.B</w:t>
+      </w:r>
+    </w:p>
+    <w:p/>
+    <w:p>
+      <w:r>
+        <w:t>Who has been appointed as the head of the four-member committee formed by EPFO for cadre restructuring in November 2025?</w:t>
+      </w:r>
+    </w:p>
+    <w:p/>
+    <w:p>
+      <w:r>
+        <w:t>A.Suneet Sharma</w:t>
+      </w:r>
+    </w:p>
+    <w:p>
+      <w:r>
+        <w:t>B.BP Sharma</w:t>
+      </w:r>
+    </w:p>
+    <w:p>
+      <w:r>
+        <w:t>C.Rajiv Kumar</w:t>
+      </w:r>
+    </w:p>
+    <w:p>
+      <w:r>
+        <w:t>D.SS Dubey</w:t>
+      </w:r>
+    </w:p>
+    <w:p>
+      <w:r>
+        <w:t>Ans.B</w:t>
+      </w:r>
+    </w:p>
+    <w:p/>
+    <w:p>
+      <w:r>
+        <w:t>In November 2025, how much total funding did the World Bank approve for two major development projects in Punjab and Maharashtra?</w:t>
+      </w:r>
+    </w:p>
+    <w:p/>
+    <w:p>
+      <w:r>
+        <w:t>A.$700 million</w:t>
+      </w:r>
+    </w:p>
+    <w:p>
+      <w:r>
+        <w:t>B.$740 million</w:t>
+      </w:r>
+    </w:p>
+    <w:p>
+      <w:r>
+        <w:t>C.$776 million</w:t>
+      </w:r>
+    </w:p>
+    <w:p>
+      <w:r>
+        <w:t>D.$820 million</w:t>
+      </w:r>
+    </w:p>
+    <w:p>
+      <w:r>
+        <w:t>Ans.C</w:t>
+      </w:r>
+    </w:p>
+    <w:p/>
+    <w:p>
+      <w:r>
+        <w:t>The World Bank recently approved funding for two major projects focused on improving education outcomes and climate-resilient agriculture in India. Which two states are beneficiaries of these initiatives?</w:t>
+      </w:r>
+    </w:p>
+    <w:p/>
+    <w:p>
+      <w:r>
+        <w:t>A.Punjab and Maharashtra</w:t>
+      </w:r>
+    </w:p>
+    <w:p>
+      <w:r>
+        <w:t>B.Gujarat and Rajasthan</w:t>
+      </w:r>
+    </w:p>
+    <w:p>
+      <w:r>
+        <w:t>C.Uttar Pradesh and Bihar</w:t>
+      </w:r>
+    </w:p>
+    <w:p>
+      <w:r>
+        <w:t>D.Karnataka and Tamil Nadu</w:t>
+      </w:r>
+    </w:p>
+    <w:p>
+      <w:r>
+        <w:t>Ans.A</w:t>
+      </w:r>
+    </w:p>
+    <w:p/>
+    <w:p>
+      <w:r>
+        <w:t>India’s women’s kabaddi team retained their title by winning the 2nd edition of the Women’s Kabaddi World Cup 2025 in Dhaka, Bangladesh. The team remained unbeaten throughout the tournament, defeating which nation in the final to claim the championship?</w:t>
+      </w:r>
+    </w:p>
+    <w:p/>
+    <w:p>
+      <w:r>
+        <w:t>A.Iran</w:t>
+      </w:r>
+    </w:p>
+    <w:p>
+      <w:r>
+        <w:t>B.Bangladesh</w:t>
+      </w:r>
+    </w:p>
+    <w:p>
+      <w:r>
+        <w:t>C.Chinese Taipei(Taiwan)</w:t>
+      </w:r>
+    </w:p>
+    <w:p>
+      <w:r>
+        <w:t>D.Thailand</w:t>
+      </w:r>
+    </w:p>
+    <w:p>
+      <w:r>
+        <w:t>Ans.C</w:t>
+      </w:r>
+    </w:p>
+    <w:p/>
+    <w:p>
+      <w:r>
+        <w:t>India women’s team recently clinched their second consecutive title in which global sporting event held in Dhaka?</w:t>
+      </w:r>
+    </w:p>
+    <w:p/>
+    <w:p>
+      <w:r>
+        <w:t>A.Women’s Rugby World Cup</w:t>
+      </w:r>
+    </w:p>
+    <w:p>
+      <w:r>
+        <w:t>B.Women’s Kabaddi World Cup</w:t>
+      </w:r>
+    </w:p>
+    <w:p>
+      <w:r>
+        <w:t>C.Women’s Handball World Cup</w:t>
+      </w:r>
+    </w:p>
+    <w:p>
+      <w:r>
+        <w:t>D.Women’s Kho-Kho World Cup</w:t>
+      </w:r>
+    </w:p>
+    <w:p>
+      <w:r>
+        <w:t>Ans.B</w:t>
+      </w:r>
+    </w:p>
+    <w:p/>
+    <w:p>
+      <w:r>
+        <w:t>Where in India is the 2025 Men's FIH Hockey Junior World Cup being organized ?</w:t>
+      </w:r>
+    </w:p>
+    <w:p/>
+    <w:p>
+      <w:r>
+        <w:t>A.Karnataka</w:t>
+      </w:r>
+    </w:p>
+    <w:p>
+      <w:r>
+        <w:t>B.Odisha</w:t>
+      </w:r>
+    </w:p>
+    <w:p>
+      <w:r>
+        <w:t>C.Uttar Pradesh</w:t>
+      </w:r>
+    </w:p>
+    <w:p>
+      <w:r>
+        <w:t>D.Tamil Nadu</w:t>
+      </w:r>
+    </w:p>
+    <w:p>
+      <w:r>
+        <w:t>Ans.D</w:t>
+      </w:r>
+    </w:p>
+    <w:p/>
+    <w:p>
+      <w:r>
+        <w:t>In its debut participation at the 3rd edition of the WorldSkills Asia Competition 2025, India sent a contingent of 23 competitors across 21 skill categories. Led by MSDE and supported by NSDC, India secured a combination of medals and Medallions for Excellence. What rank did India achieve among 29 participating nations?</w:t>
+      </w:r>
+    </w:p>
+    <w:p/>
+    <w:p>
+      <w:r>
+        <w:lastRenderedPageBreak/>
+        <w:t>A.5</w:t>
+      </w:r>
+    </w:p>
+    <w:p>
+      <w:r>
+        <w:t>B.8</w:t>
+      </w:r>
+    </w:p>
+    <w:p>
+      <w:r>
+        <w:t>C.9</w:t>
+      </w:r>
+    </w:p>
+    <w:p>
+      <w:r>
+        <w:t>D.10</w:t>
+      </w:r>
+    </w:p>
+    <w:p>
+      <w:r>
+        <w:t>Ans.B</w:t>
+      </w:r>
+    </w:p>
+    <w:p/>
+    <w:p>
+      <w:r>
+        <w:t>Which team won the Sultan Azlan Shah Cup 2025 by defeating India in the final?</w:t>
+      </w:r>
+    </w:p>
+    <w:p/>
+    <w:p>
+      <w:r>
+        <w:t>A.Australia</w:t>
+      </w:r>
+    </w:p>
+    <w:p>
+      <w:r>
+        <w:t>B.Belgium</w:t>
+      </w:r>
+    </w:p>
+    <w:p>
+      <w:r>
+        <w:t>C.South Korea</w:t>
+      </w:r>
+    </w:p>
+    <w:p>
+      <w:r>
+        <w:t>D.Malaysia</w:t>
+      </w:r>
+    </w:p>
+    <w:p>
+      <w:r>
+        <w:t>Ans.B</w:t>
+      </w:r>
+    </w:p>
+    <w:p/>
+    <w:p>
+      <w:r>
+        <w:t>India won which medal in hockey at the Sultan Azlan Shah Cup 2025?</w:t>
+      </w:r>
+    </w:p>
+    <w:p>
+      <w:r>
+        <w:t>Answer: Silver medal</w:t>
+      </w:r>
+    </w:p>
+    <w:p/>
+    <w:p>
+      <w:r>
+        <w:t>Which Indian cricketer recently became the 4th Indian to score 20,000 runs across Tests, ODIs, and T20Is?</w:t>
+      </w:r>
+    </w:p>
+    <w:p/>
+    <w:p>
+      <w:r>
+        <w:t>A.Virat Kohli</w:t>
+      </w:r>
+    </w:p>
+    <w:p>
+      <w:r>
+        <w:t>B.Sachin Tendulkar</w:t>
+      </w:r>
+    </w:p>
+    <w:p>
+      <w:r>
+        <w:t>C.Rahul Dravid</w:t>
+      </w:r>
+    </w:p>
+    <w:p>
+      <w:r>
+        <w:t>D.Rohit Sharma</w:t>
+      </w:r>
+    </w:p>
+    <w:p>
+      <w:r>
+        <w:t>Ans.D</w:t>
+      </w:r>
+    </w:p>
+    <w:p/>
+    <w:p>
+      <w:r>
+        <w:t>Which Indian cricketer became the fourth from India to surpass 20,000 international runs during the series-deciding ODI against South Africa in Visakhapatnam?</w:t>
+      </w:r>
+    </w:p>
+    <w:p/>
+    <w:p>
+      <w:r>
+        <w:t>A.Rahul Dravid</w:t>
+      </w:r>
+    </w:p>
+    <w:p>
+      <w:r>
+        <w:t>B.Virat Kohli</w:t>
+      </w:r>
+    </w:p>
+    <w:p>
+      <w:r>
+        <w:t>C.Rohit Sharma</w:t>
+      </w:r>
+    </w:p>
+    <w:p>
+      <w:r>
+        <w:t>D.Yashasvi Jaiswal</w:t>
+      </w:r>
+    </w:p>
+    <w:p>
+      <w:r>
+        <w:t>Ans.C</w:t>
+      </w:r>
+    </w:p>
+    <w:p/>
+    <w:p>
+      <w:r>
+        <w:t>Simranpreet Kaur Brar won which medal in the women’s 25-meter pistol event at the ISSF World Cup Final 2025?</w:t>
+      </w:r>
+    </w:p>
+    <w:p>
+      <w:r>
+        <w:t>Answer: Gold Medal</w:t>
+      </w:r>
+    </w:p>
+    <w:p/>
+    <w:p>
+      <w:r>
+        <w:t>Which Indian shuttler won his first-ever Super 100 title by securing the men’s singles trophy at the 2025 Guwahati Masters?</w:t>
+      </w:r>
+    </w:p>
+    <w:p/>
+    <w:p>
+      <w:r>
+        <w:t>A.K. Sai Pratheek</w:t>
+      </w:r>
+    </w:p>
+    <w:p>
+      <w:r>
+        <w:t>B.Mithun Manjunath</w:t>
+      </w:r>
+    </w:p>
+    <w:p>
+      <w:r>
+        <w:t>C.Pruthvi Krishnamurthy Roy</w:t>
+      </w:r>
+    </w:p>
+    <w:p>
+      <w:r>
+        <w:t>D.Sanskar Saraswat</w:t>
+      </w:r>
+    </w:p>
+    <w:p>
+      <w:r>
+        <w:t>Ans.D</w:t>
+      </w:r>
+    </w:p>
+    <w:p/>
+    <w:p>
+      <w:r>
+        <w:t>Which Indian equestrian achieved a historic first by winning gold in Eventing at the 2nd FEI Asian Equestrian Championships 2025 held in Pattaya, Thailand?</w:t>
+      </w:r>
+    </w:p>
+    <w:p/>
+    <w:p>
+      <w:r>
+        <w:t>A.Fouaad Mirza</w:t>
+      </w:r>
+    </w:p>
+    <w:p>
+      <w:r>
+        <w:t>B.Ashish Limaye</w:t>
+      </w:r>
+    </w:p>
+    <w:p>
+      <w:r>
+        <w:t>C.Rakesh Kumar</w:t>
+      </w:r>
+    </w:p>
+    <w:p>
+      <w:r>
+        <w:t>D.Zawar Hussain</w:t>
+      </w:r>
+    </w:p>
+    <w:p>
+      <w:r>
+        <w:t>Ans.B</w:t>
+      </w:r>
+    </w:p>
+    <w:p/>
+    <w:p>
+      <w:r>
+        <w:lastRenderedPageBreak/>
+        <w:t>In the “Jerusalem Masters 2025” chess tournament, an all-Indian final saw a rising grandmaster defeat former five-time world champion Viswanathan Anand to claim the title and a prize of $55,000. Who won the tournament?</w:t>
+      </w:r>
+    </w:p>
+    <w:p/>
+    <w:p>
+      <w:r>
+        <w:t>A.Viswanathan Anand</w:t>
+      </w:r>
+    </w:p>
+    <w:p>
+      <w:r>
+        <w:t>B.Arjun Erigaisi</w:t>
+      </w:r>
+    </w:p>
+    <w:p>
+      <w:r>
+        <w:t>C.Peter Svidler</w:t>
+      </w:r>
+    </w:p>
+    <w:p>
+      <w:r>
+        <w:t>D.Ian Nepomniachtchi</w:t>
+      </w:r>
+    </w:p>
+    <w:p>
+      <w:r>
+        <w:t>Ans.B</w:t>
+      </w:r>
+    </w:p>
+    <w:p/>
+    <w:p>
+      <w:r>
+        <w:t>Who has been appointed as the Director General of the National Council of Applied Economic Research (NCAER), starting January 5, 2026?</w:t>
+      </w:r>
+    </w:p>
+    <w:p/>
+    <w:p>
+      <w:r>
+        <w:t>A.Suresh Goyal</w:t>
+      </w:r>
+    </w:p>
+    <w:p>
+      <w:r>
+        <w:t>B.Raghuram Rajan</w:t>
+      </w:r>
+    </w:p>
+    <w:p>
+      <w:r>
+        <w:t>C.Arvind Subramanian</w:t>
+      </w:r>
+    </w:p>
+    <w:p>
+      <w:r>
+        <w:t>D.Shyamala Gopinath</w:t>
+      </w:r>
+    </w:p>
+    <w:p>
+      <w:r>
+        <w:t>Ans.A</w:t>
+      </w:r>
+    </w:p>
+    <w:p/>
+    <w:p>
+      <w:r>
+        <w:t>Where was the Regional Artificial Intelligence Impact Conference 2025 held? (Dec 2025)</w:t>
+      </w:r>
+    </w:p>
+    <w:p/>
+    <w:p>
+      <w:r>
+        <w:t>A.Bengaluru</w:t>
+      </w:r>
+    </w:p>
+    <w:p>
+      <w:r>
+        <w:t>B.New Delhi</w:t>
+      </w:r>
+    </w:p>
+    <w:p>
+      <w:r>
+        <w:t>C.Shillong</w:t>
+      </w:r>
+    </w:p>
+    <w:p>
+      <w:r>
+        <w:t>D.Guwahati</w:t>
+      </w:r>
+    </w:p>
+    <w:p>
+      <w:r>
+        <w:t>Ans.C</w:t>
+      </w:r>
+    </w:p>
+    <w:p/>
+    <w:p>
+      <w:r>
+        <w:lastRenderedPageBreak/>
+        <w:t>Which Indian state hosted the AI Impact Summit 2025, organized by its Department of IT in collaboration with the IndiaAI Mission under MeitY, as a pre-event to the India–AI Impact Summit 2026, focusing on Responsible and Inclusive Artificial Intelligence?</w:t>
+      </w:r>
+    </w:p>
+    <w:p/>
+    <w:p>
+      <w:r>
+        <w:t>A.Karnataka</w:t>
+      </w:r>
+    </w:p>
+    <w:p>
+      <w:r>
+        <w:t>B.Uttarakhand</w:t>
+      </w:r>
+    </w:p>
+    <w:p>
+      <w:r>
+        <w:t>C.Telangana</w:t>
+      </w:r>
+    </w:p>
+    <w:p>
+      <w:r>
+        <w:t>D.Gujarat</w:t>
+      </w:r>
+    </w:p>
+    <w:p>
+      <w:r>
+        <w:t>Ans.B</w:t>
+      </w:r>
+    </w:p>
+    <w:p/>
+    <w:p>
+      <w:r>
+        <w:t>Where was the EARTH Summit 2025 inaugurated by Union Home &amp; Cooperation Minister Amit Shah?</w:t>
+      </w:r>
+    </w:p>
+    <w:p/>
+    <w:p>
+      <w:r>
+        <w:t>A.New Delhi</w:t>
+      </w:r>
+    </w:p>
+    <w:p>
+      <w:r>
+        <w:t>B.Mumbai</w:t>
+      </w:r>
+    </w:p>
+    <w:p>
+      <w:r>
+        <w:t>C.Gandhinagar</w:t>
+      </w:r>
+    </w:p>
+    <w:p>
+      <w:r>
+        <w:t>D.Jaipur</w:t>
+      </w:r>
+    </w:p>
+    <w:p>
+      <w:r>
+        <w:t>Ans.C</w:t>
+      </w:r>
+    </w:p>
+    <w:p/>
+    <w:p>
+      <w:r>
+        <w:t>The 2nd edition of the EARTH Summit 2025, hosted by NABARD and the Internet and Mobile Association of India, focused on sustainable finance and digital agriculture. Where was this summit held?</w:t>
+      </w:r>
+    </w:p>
+    <w:p/>
+    <w:p>
+      <w:r>
+        <w:t>A.New Delhi, Delhi</w:t>
+      </w:r>
+    </w:p>
+    <w:p>
+      <w:r>
+        <w:t>B.Gandhinagar, Gujarat</w:t>
+      </w:r>
+    </w:p>
+    <w:p>
+      <w:r>
+        <w:t>C.Bengaluru, Karnataka</w:t>
+      </w:r>
+    </w:p>
+    <w:p>
+      <w:r>
+        <w:t>D.Hyderabad, Telangana</w:t>
+      </w:r>
+    </w:p>
+    <w:p>
+      <w:r>
+        <w:t>Ans.B</w:t>
+      </w:r>
+    </w:p>
+    <w:p/>
+    <w:p>
+      <w:r>
+        <w:lastRenderedPageBreak/>
+        <w:t>In the Forbes 2025 list of ‘The World’s 100 most Powerful Woman’, Christine Lagarde has acquired rank____.</w:t>
+      </w:r>
+    </w:p>
+    <w:p>
+      <w:r>
+        <w:t>A.2</w:t>
+      </w:r>
+    </w:p>
+    <w:p>
+      <w:r>
+        <w:t>B.3</w:t>
+      </w:r>
+    </w:p>
+    <w:p>
+      <w:r>
+        <w:t>C.5</w:t>
+      </w:r>
+    </w:p>
+    <w:p>
+      <w:r>
+        <w:t>D.1</w:t>
+      </w:r>
+    </w:p>
+    <w:p>
+      <w:r>
+        <w:t>Ans.A</w:t>
+      </w:r>
+    </w:p>
+    <w:p/>
+    <w:p>
+      <w:r>
+        <w:t>In November 2025, Sweden became the world's first cashless society, relying entirely on digital payments with the journey accelerated by a 2012 mobile app developed by major banks. What is the name of this real-time payment app?</w:t>
+      </w:r>
+    </w:p>
+    <w:p/>
+    <w:p>
+      <w:r>
+        <w:t>A.Swish</w:t>
+      </w:r>
+    </w:p>
+    <w:p>
+      <w:r>
+        <w:t>B.Zelle</w:t>
+      </w:r>
+    </w:p>
+    <w:p>
+      <w:r>
+        <w:t>C.Bizum</w:t>
+      </w:r>
+    </w:p>
+    <w:p>
+      <w:r>
+        <w:t>D.iDEAL</w:t>
+      </w:r>
+    </w:p>
+    <w:p>
+      <w:r>
+        <w:t>Ans.A</w:t>
+      </w:r>
+    </w:p>
+    <w:p/>
+    <w:p>
+      <w:r>
+        <w:t>Which Pakistani musical instrument was inscribed on UNESCO’s Intangible Cultural Heritage in Need of Urgent Safeguarding list in 2025?</w:t>
+      </w:r>
+    </w:p>
+    <w:p>
+      <w:r>
+        <w:t>Answer: Boreendo</w:t>
+      </w:r>
+    </w:p>
+    <w:p/>
+    <w:p>
+      <w:r>
+        <w:t>What is the theme of Republic Day 2026?</w:t>
+      </w:r>
+    </w:p>
+    <w:p>
+      <w:r>
+        <w:t>Answer: 150 Years of Vande Mataram</w:t>
+      </w:r>
+    </w:p>
+    <w:p/>
+    <w:p>
+      <w:r>
+        <w:t>What was the theme of the 77th Republic Day of India parade in 2026?</w:t>
+      </w:r>
+    </w:p>
+    <w:p/>
+    <w:p>
+      <w:r>
+        <w:t>A.Ek Bharat Shreshtha Bharat</w:t>
+      </w:r>
+    </w:p>
+    <w:p>
+      <w:r>
+        <w:t>B.Amrit Kaal: The Rise of Bharat</w:t>
+      </w:r>
+    </w:p>
+    <w:p>
+      <w:r>
+        <w:lastRenderedPageBreak/>
+        <w:t>C.Viksit Bharat @2047</w:t>
+      </w:r>
+    </w:p>
+    <w:p>
+      <w:r>
+        <w:t>D.150 years of Vande Mataram</w:t>
+      </w:r>
+    </w:p>
+    <w:p>
+      <w:r>
+        <w:t>Ans.D</w:t>
+      </w:r>
+    </w:p>
+    <w:p/>
+    <w:p>
+      <w:r>
+        <w:t>Who has topped the list of 100 most powerful women in the world 2025 released by Forbes?</w:t>
+      </w:r>
+    </w:p>
+    <w:p>
+      <w:r>
+        <w:t>A.Melinda French Gates</w:t>
+      </w:r>
+    </w:p>
+    <w:p>
+      <w:r>
+        <w:t>B.Marry Barra</w:t>
+      </w:r>
+    </w:p>
+    <w:p>
+      <w:r>
+        <w:t>C.Kamala Harris</w:t>
+      </w:r>
+    </w:p>
+    <w:p>
+      <w:r>
+        <w:t>D.Ursula von der Leyen</w:t>
+      </w:r>
+    </w:p>
+    <w:p>
+      <w:r>
+        <w:t>Ans.D</w:t>
+      </w:r>
+    </w:p>
+    <w:p/>
+    <w:p>
+      <w:r>
+        <w:t>Who among the following has been conferred with the Padma Vibhushan 2026 in the field of Art from Maharashtra?</w:t>
+      </w:r>
+    </w:p>
+    <w:p/>
+    <w:p>
+      <w:r>
+        <w:t xml:space="preserve">A.Shatavadhani R. </w:t>
+      </w:r>
+    </w:p>
+    <w:p>
+      <w:r>
+        <w:t>B.Dharmendra Singh Deol</w:t>
+      </w:r>
+    </w:p>
+    <w:p>
+      <w:r>
+        <w:t>C.Alka Yagnik</w:t>
+      </w:r>
+    </w:p>
+    <w:p>
+      <w:r>
+        <w:t>D.Ganesh Mammootty</w:t>
+      </w:r>
+    </w:p>
+    <w:p>
+      <w:r>
+        <w:t>Ans.B</w:t>
+      </w:r>
+    </w:p>
+    <w:p/>
+    <w:p>
+      <w:r>
+        <w:t>How many Padma Vibhushan awards have been approved by the President of India for the year 2026?</w:t>
+      </w:r>
+    </w:p>
+    <w:p/>
+    <w:p>
+      <w:r>
+        <w:t>A.5</w:t>
+      </w:r>
+    </w:p>
+    <w:p>
+      <w:r>
+        <w:t>B.13</w:t>
+      </w:r>
+    </w:p>
+    <w:p>
+      <w:r>
+        <w:t>C.19</w:t>
+      </w:r>
+    </w:p>
+    <w:p>
+      <w:r>
+        <w:t>D.113</w:t>
+      </w:r>
+    </w:p>
+    <w:p>
+      <w:r>
+        <w:t>Ans.A</w:t>
+      </w:r>
+    </w:p>
+    <w:p/>
+    <w:p>
+      <w:r>
+        <w:t>Prosenjit Chatterjee has been awarded the Padma Shri 2026 in which field?</w:t>
+      </w:r>
+    </w:p>
+    <w:p/>
+    <w:p>
+      <w:r>
+        <w:t>A.Art</w:t>
+      </w:r>
+    </w:p>
+    <w:p>
+      <w:r>
+        <w:t xml:space="preserve">B.Public Affairs </w:t>
+      </w:r>
+    </w:p>
+    <w:p>
+      <w:r>
+        <w:t>C.Social Work</w:t>
+      </w:r>
+    </w:p>
+    <w:p>
+      <w:r>
+        <w:t xml:space="preserve">D.Literature &amp; Education </w:t>
+      </w:r>
+    </w:p>
+    <w:p>
+      <w:r>
+        <w:t>Ans.A</w:t>
+      </w:r>
+    </w:p>
+    <w:p/>
+    <w:p>
+      <w:r>
+        <w:t>Indian cricketer Harmanpreet Kaur Bhullar, a Padma Shri awardee for 2026, hails from which state?</w:t>
+      </w:r>
+    </w:p>
+    <w:p/>
+    <w:p>
+      <w:r>
+        <w:t xml:space="preserve">A.Haryana </w:t>
+      </w:r>
+    </w:p>
+    <w:p>
+      <w:r>
+        <w:t xml:space="preserve">B.Punjab </w:t>
+      </w:r>
+    </w:p>
+    <w:p>
+      <w:r>
+        <w:t>C.Delhi</w:t>
+      </w:r>
+    </w:p>
+    <w:p>
+      <w:r>
+        <w:t>D.Himachal Pradesh</w:t>
+      </w:r>
+    </w:p>
+    <w:p>
+      <w:r>
+        <w:t>Ans.B</w:t>
+      </w:r>
+    </w:p>
+    <w:p/>
+    <w:p>
+      <w:r>
+        <w:t>The Department of Telecommunications (DoT), Government of India, has issued a new mandate for instant messaging apps.</w:t>
+      </w:r>
+    </w:p>
+    <w:p>
+      <w:r>
+        <w:t>All over-the-top (OTT) apps like WhatsApp, Signal, and Telegram must link user accounts with SIM cards.</w:t>
+      </w:r>
+    </w:p>
+    <w:p>
+      <w:r>
+        <w:t>This ensures SIM verification is compulsory for providing messaging services in India.</w:t>
+      </w:r>
+    </w:p>
+    <w:p>
+      <w:r>
+        <w:t>Web-based logins must enforce automatic logout every 6 hours and allow re-linking via QR code.</w:t>
+      </w:r>
+    </w:p>
+    <w:p>
+      <w:r>
+        <w:t>Companies must submit compliance reports within 120 days, failing which legal action may follow.</w:t>
+      </w:r>
+    </w:p>
+    <w:p>
+      <w:r>
+        <w:t>What type of mandate has the DoT issued for OTT messaging apps?</w:t>
+      </w:r>
+    </w:p>
+    <w:p/>
+    <w:p>
+      <w:r>
+        <w:t>A.Data localization mandate</w:t>
+      </w:r>
+    </w:p>
+    <w:p>
+      <w:r>
+        <w:t>B.SIM-based account verification mandate</w:t>
+      </w:r>
+    </w:p>
+    <w:p>
+      <w:r>
+        <w:lastRenderedPageBreak/>
+        <w:t>C.End-to-end encryption mandate</w:t>
+      </w:r>
+    </w:p>
+    <w:p>
+      <w:r>
+        <w:t>D.Net neutrality compliance mandate</w:t>
+      </w:r>
+    </w:p>
+    <w:p>
+      <w:r>
+        <w:t>Ans.B</w:t>
+      </w:r>
+    </w:p>
+    <w:p/>
+    <w:p>
+      <w:r>
+        <w:t>Which Indian geospatial company has partnered with Zoho to integrate advanced location intelligence tools into Zoho CRM, creating the first fully indigenous CRM–geospatial integration?</w:t>
+      </w:r>
+    </w:p>
+    <w:p/>
+    <w:p>
+      <w:r>
+        <w:t>A.Google Maps Platform</w:t>
+      </w:r>
+    </w:p>
+    <w:p>
+      <w:r>
+        <w:t>B.MapmyIndia Mappls</w:t>
+      </w:r>
+    </w:p>
+    <w:p>
+      <w:r>
+        <w:t>C.Esri India</w:t>
+      </w:r>
+    </w:p>
+    <w:p>
+      <w:r>
+        <w:t>D.HERE Technologies</w:t>
+      </w:r>
+    </w:p>
+    <w:p>
+      <w:r>
+        <w:t>Ans.B</w:t>
+      </w:r>
+    </w:p>
+    <w:p/>
+    <w:p>
+      <w:r>
+        <w:t>Consider the following pairs of Paramilitary &amp; Other Auxiliary Civil Force contingents and their leaders as per the Republic Day 2026 demonstrations:</w:t>
+      </w:r>
+    </w:p>
+    <w:p/>
+    <w:p>
+      <w:r>
+        <w:t>1. Central Industrial Security Force  ... :  Sub Inspector Karan Singh</w:t>
+      </w:r>
+    </w:p>
+    <w:p>
+      <w:r>
+        <w:t>2. Central Reserve Police Force       ... :  Assistant Commandant Simran Bala</w:t>
+      </w:r>
+    </w:p>
+    <w:p>
+      <w:r>
+        <w:t>3. Indo-Tibetan Border Police           ... :  Assistant Commissioner of Police Anant Dhanraj Singh</w:t>
+      </w:r>
+    </w:p>
+    <w:p/>
+    <w:p>
+      <w:r>
+        <w:t>How many of the above pairs is/are correctly matched?</w:t>
+      </w:r>
+    </w:p>
+    <w:p/>
+    <w:p>
+      <w:r>
+        <w:t>A.One only</w:t>
+      </w:r>
+    </w:p>
+    <w:p>
+      <w:r>
+        <w:t>B.Two only</w:t>
+      </w:r>
+    </w:p>
+    <w:p>
+      <w:r>
+        <w:t>C.All of these</w:t>
+      </w:r>
+    </w:p>
+    <w:p>
+      <w:r>
+        <w:t>D.None of these</w:t>
+      </w:r>
+    </w:p>
+    <w:p>
+      <w:r>
+        <w:t>Ans.B</w:t>
+      </w:r>
+    </w:p>
+    <w:p/>
+    <w:p>
+      <w:r>
+        <w:lastRenderedPageBreak/>
+        <w:t>Which contingent won the Best Marching Contingent (CAPFs/auxiliary forces) in the People's Choice Category during the Republic Day Parade 2026?</w:t>
+      </w:r>
+    </w:p>
+    <w:p/>
+    <w:p>
+      <w:r>
+        <w:t>A.Delhi Police Marching Contingent</w:t>
+      </w:r>
+    </w:p>
+    <w:p>
+      <w:r>
+        <w:t>B.BSF Marching Contingent</w:t>
+      </w:r>
+    </w:p>
+    <w:p>
+      <w:r>
+        <w:t>C.CRPF Marching Contingent</w:t>
+      </w:r>
+    </w:p>
+    <w:p>
+      <w:r>
+        <w:t>D.ITBP Marching Contingent</w:t>
+      </w:r>
+    </w:p>
+    <w:p>
+      <w:r>
+        <w:t>Ans.A</w:t>
+      </w:r>
+    </w:p>
+    <w:p/>
+    <w:p>
+      <w:r>
+        <w:t>Which of the following states won the ‘Best Tableau’ award at the 77th  Republic Day parade in January 2026 ?</w:t>
+      </w:r>
+    </w:p>
+    <w:p>
+      <w:r>
+        <w:t>A.Mahaeashtra</w:t>
+      </w:r>
+    </w:p>
+    <w:p>
+      <w:r>
+        <w:t>B.Kerala</w:t>
+      </w:r>
+    </w:p>
+    <w:p>
+      <w:r>
+        <w:t>C.Gujarat</w:t>
+      </w:r>
+    </w:p>
+    <w:p>
+      <w:r>
+        <w:t>D.Uttar Pradesh</w:t>
+      </w:r>
+    </w:p>
+    <w:p>
+      <w:r>
+        <w:t>Ans.A</w:t>
+      </w:r>
+    </w:p>
+    <w:p/>
+    <w:p>
+      <w:r>
+        <w:t>What was the theme of the 77th Republic Day of India parade in 2026?</w:t>
+      </w:r>
+    </w:p>
+    <w:p/>
+    <w:p>
+      <w:r>
+        <w:t>B.Ek Bharat Shreshtha Bharat</w:t>
+      </w:r>
+    </w:p>
+    <w:p>
+      <w:r>
+        <w:t>B.Amrit Kaal: The Rise of Bharat</w:t>
+      </w:r>
+    </w:p>
+    <w:p>
+      <w:r>
+        <w:t>C.Viksit Bharat @2047</w:t>
+      </w:r>
+    </w:p>
+    <w:p>
+      <w:r>
+        <w:t>D.150 years of Vande Mataram</w:t>
+      </w:r>
+    </w:p>
+    <w:p>
+      <w:r>
+        <w:t>Ans.D</w:t>
+      </w:r>
+    </w:p>
+    <w:p/>
+    <w:p>
+      <w:r>
+        <w:t>For the first time in India’s history, double-humped Bactrian camels from Ladakh marched down Kartavya Path during the Republic Day Parade. Named Galwan and Nubra, their appearance was more than ceremonial. It highlighted a rare Himalayan species, its strategic value for India, and its deep historical links to the ancient Silk Route.</w:t>
+      </w:r>
+    </w:p>
+    <w:p/>
+    <w:p>
+      <w:r>
+        <w:t>Based on the Macroeconomic Framework Statement for the Union Budget 2026-27, which of the following statements regarding the fiscal estimates is INCORRECT?</w:t>
+      </w:r>
+    </w:p>
+    <w:p/>
+    <w:p>
+      <w:r>
+        <w:t>A.Gross tax revenue is estimated at ₹44.04 lakh crore, representing 11.2 per cent of GDP.</w:t>
+      </w:r>
+    </w:p>
+    <w:p>
+      <w:r>
+        <w:t>B.Direct taxes are expected to contribute over 61 per cent of total tax revenue.</w:t>
+      </w:r>
+    </w:p>
+    <w:p>
+      <w:r>
+        <w:t xml:space="preserve">C.The fiscal deficit is targeted at 5.9 per cent of GDP. </w:t>
+      </w:r>
+    </w:p>
+    <w:p>
+      <w:r>
+        <w:t>D.Central government debt is projected to decline to 55.6 per cent of GDP.</w:t>
+      </w:r>
+    </w:p>
+    <w:p>
+      <w:r>
+        <w:t>Ans.C</w:t>
+      </w:r>
+    </w:p>
+    <w:p/>
+    <w:p>
+      <w:r>
+        <w:t>The construction of the Victoria Memorial Hall at Kolkata as a memorial to the deceased Queen Victoria was envisaged by which of the following Viceroys of British India?</w:t>
+      </w:r>
+    </w:p>
+    <w:p>
+      <w:r>
+        <w:t>A.Lord Canning</w:t>
+      </w:r>
+    </w:p>
+    <w:p>
+      <w:r>
+        <w:t>B.Lord Minto II</w:t>
+      </w:r>
+    </w:p>
+    <w:p>
+      <w:r>
+        <w:t>C.Lord Curzon</w:t>
+      </w:r>
+    </w:p>
+    <w:p>
+      <w:r>
+        <w:t>D.Lord Elgin Il</w:t>
+      </w:r>
+    </w:p>
+    <w:p>
+      <w:r>
+        <w:t>Ans.C</w:t>
+      </w:r>
       <w:bookmarkStart w:id="0" w:name="_GoBack"/>
       <w:bookmarkEnd w:id="0"/>
     </w:p>

</xml_diff>